<commit_message>
Ultimo Trigger de la vida
</commit_message>
<xml_diff>
--- a/TP-BD-2020-3.docx
+++ b/TP-BD-2020-3.docx
@@ -4,236 +4,7 @@
   <w:body>
     <w:p>
       <w:pPr>
-        <w:pStyle w:val="BodyText"/>
-        <w:spacing w:before="4"/>
-        <w:ind w:left="0"/>
-        <w:rPr>
-          <w:rFonts w:ascii="Times New Roman"/>
-          <w:sz w:val="23"/>
-        </w:rPr>
-      </w:pPr>
-    </w:p>
-    <w:p>
-      <w:pPr>
-        <w:pStyle w:val="BodyText"/>
-        <w:spacing w:line="20" w:lineRule="exact"/>
-        <w:ind w:left="112"/>
-        <w:rPr>
-          <w:rFonts w:ascii="Times New Roman"/>
-          <w:sz w:val="2"/>
-        </w:rPr>
-      </w:pPr>
-      <w:r>
-        <w:rPr>
-          <w:rFonts w:ascii="Times New Roman"/>
-          <w:sz w:val="2"/>
-        </w:rPr>
-      </w:r>
-      <w:r>
-        <w:rPr>
-          <w:rFonts w:ascii="Times New Roman"/>
-          <w:sz w:val="2"/>
-        </w:rPr>
-        <w:pict w14:anchorId="471F3D25">
-          <v:group id="_x0000_s1032" style="width:425.25pt;height:1pt;mso-position-horizontal-relative:char;mso-position-vertical-relative:line" coordsize="8505,20">
-            <v:line id="_x0000_s1037" style="position:absolute" from="0,10" to="2556,10" strokeweight=".96pt"/>
-            <v:rect id="_x0000_s1036" style="position:absolute;left:2556;width:20;height:20" fillcolor="black" stroked="f"/>
-            <v:line id="_x0000_s1035" style="position:absolute" from="2576,10" to="6054,10" strokeweight=".96pt"/>
-            <v:rect id="_x0000_s1034" style="position:absolute;left:6053;width:20;height:20" fillcolor="black" stroked="f"/>
-            <v:line id="_x0000_s1033" style="position:absolute" from="6073,10" to="8505,10" strokeweight=".96pt"/>
-            <w10:anchorlock/>
-          </v:group>
-        </w:pict>
-      </w:r>
-    </w:p>
-    <w:p>
-      <w:pPr>
-        <w:pStyle w:val="BodyText"/>
-        <w:spacing w:before="10"/>
-        <w:ind w:left="0"/>
-        <w:rPr>
-          <w:rFonts w:ascii="Times New Roman"/>
-          <w:sz w:val="24"/>
-        </w:rPr>
-      </w:pPr>
-    </w:p>
-    <w:p>
-      <w:pPr>
-        <w:rPr>
-          <w:rFonts w:ascii="Times New Roman"/>
-          <w:sz w:val="24"/>
-        </w:rPr>
-        <w:sectPr>
-          <w:type w:val="continuous"/>
-          <w:pgSz w:w="11910" w:h="16840"/>
-          <w:pgMar w:top="1580" w:right="1580" w:bottom="280" w:left="1580" w:header="720" w:footer="720" w:gutter="0"/>
-          <w:cols w:space="720"/>
-        </w:sectPr>
-      </w:pPr>
-    </w:p>
-    <w:p>
-      <w:pPr>
-        <w:pStyle w:val="BodyText"/>
-        <w:spacing w:before="56" w:line="256" w:lineRule="auto"/>
-        <w:ind w:left="2952" w:right="-17" w:firstLine="273"/>
-      </w:pPr>
-      <w:r>
-        <w:rPr>
-          <w:noProof/>
-        </w:rPr>
-        <w:drawing>
-          <wp:anchor distT="0" distB="0" distL="0" distR="0" simplePos="0" relativeHeight="251660288" behindDoc="0" locked="0" layoutInCell="1" allowOverlap="1" wp14:anchorId="14799926" wp14:editId="17F51615">
-            <wp:simplePos x="0" y="0"/>
-            <wp:positionH relativeFrom="page">
-              <wp:posOffset>1377569</wp:posOffset>
-            </wp:positionH>
-            <wp:positionV relativeFrom="paragraph">
-              <wp:posOffset>-105270</wp:posOffset>
-            </wp:positionV>
-            <wp:extent cx="996771" cy="920097"/>
-            <wp:effectExtent l="0" t="0" r="0" b="0"/>
-            <wp:wrapNone/>
-            <wp:docPr id="1" name="image1.jpeg"/>
-            <wp:cNvGraphicFramePr>
-              <a:graphicFrameLocks xmlns:a="http://schemas.openxmlformats.org/drawingml/2006/main" noChangeAspect="1"/>
-            </wp:cNvGraphicFramePr>
-            <a:graphic xmlns:a="http://schemas.openxmlformats.org/drawingml/2006/main">
-              <a:graphicData uri="http://schemas.openxmlformats.org/drawingml/2006/picture">
-                <pic:pic xmlns:pic="http://schemas.openxmlformats.org/drawingml/2006/picture">
-                  <pic:nvPicPr>
-                    <pic:cNvPr id="2" name="image1.jpeg"/>
-                    <pic:cNvPicPr/>
-                  </pic:nvPicPr>
-                  <pic:blipFill>
-                    <a:blip r:embed="rId5" cstate="print"/>
-                    <a:stretch>
-                      <a:fillRect/>
-                    </a:stretch>
-                  </pic:blipFill>
-                  <pic:spPr>
-                    <a:xfrm>
-                      <a:off x="0" y="0"/>
-                      <a:ext cx="996771" cy="920097"/>
-                    </a:xfrm>
-                    <a:prstGeom prst="rect">
-                      <a:avLst/>
-                    </a:prstGeom>
-                  </pic:spPr>
-                </pic:pic>
-              </a:graphicData>
-            </a:graphic>
-          </wp:anchor>
-        </w:drawing>
-      </w:r>
-      <w:r>
-        <w:t>FACULTAD DE INGENIERIA, CIENCIAS EXACTAS Y NATURALES</w:t>
-      </w:r>
-    </w:p>
-    <w:p>
-      <w:pPr>
-        <w:spacing w:before="121"/>
-        <w:ind w:left="540" w:right="426"/>
-        <w:jc w:val="center"/>
-        <w:rPr>
-          <w:sz w:val="28"/>
-        </w:rPr>
-      </w:pPr>
-      <w:r>
-        <w:br w:type="column"/>
-      </w:r>
-      <w:r>
-        <w:rPr>
-          <w:sz w:val="28"/>
-        </w:rPr>
-        <w:t>BASE DE DATOS</w:t>
-      </w:r>
-    </w:p>
-    <w:p>
-      <w:pPr>
-        <w:pStyle w:val="BodyText"/>
-        <w:spacing w:before="186"/>
-        <w:ind w:left="540" w:right="425"/>
-        <w:jc w:val="center"/>
-      </w:pPr>
-      <w:r>
-        <w:t>2020</w:t>
-      </w:r>
-    </w:p>
-    <w:p>
-      <w:pPr>
-        <w:jc w:val="center"/>
-        <w:sectPr>
-          <w:type w:val="continuous"/>
-          <w:pgSz w:w="11910" w:h="16840"/>
-          <w:pgMar w:top="1580" w:right="1580" w:bottom="280" w:left="1580" w:header="720" w:footer="720" w:gutter="0"/>
-          <w:cols w:num="2" w:space="720" w:equalWidth="0">
-            <w:col w:w="5902" w:space="40"/>
-            <w:col w:w="2808"/>
-          </w:cols>
-        </w:sectPr>
-      </w:pPr>
-    </w:p>
-    <w:p>
-      <w:pPr>
-        <w:pStyle w:val="BodyText"/>
-        <w:ind w:left="0"/>
-        <w:rPr>
-          <w:sz w:val="20"/>
-        </w:rPr>
-      </w:pPr>
-    </w:p>
-    <w:p>
-      <w:pPr>
-        <w:pStyle w:val="BodyText"/>
-        <w:spacing w:before="7"/>
-        <w:ind w:left="0"/>
-        <w:rPr>
-          <w:sz w:val="28"/>
-        </w:rPr>
-      </w:pPr>
-    </w:p>
-    <w:p>
-      <w:pPr>
-        <w:pStyle w:val="BodyText"/>
-        <w:spacing w:line="20" w:lineRule="exact"/>
-        <w:ind w:left="97"/>
-        <w:rPr>
-          <w:sz w:val="2"/>
-        </w:rPr>
-      </w:pPr>
-      <w:r>
-        <w:rPr>
-          <w:sz w:val="2"/>
-        </w:rPr>
-      </w:r>
-      <w:r>
-        <w:rPr>
-          <w:sz w:val="2"/>
-        </w:rPr>
-        <w:pict w14:anchorId="75B7ACD7">
-          <v:group id="_x0000_s1026" style="width:425.95pt;height:1pt;mso-position-horizontal-relative:char;mso-position-vertical-relative:line" coordsize="8519,20">
-            <v:line id="_x0000_s1031" style="position:absolute" from="0,10" to="2571,10" strokeweight=".96pt"/>
-            <v:rect id="_x0000_s1030" style="position:absolute;left:2556;width:20;height:20" fillcolor="black" stroked="f"/>
-            <v:line id="_x0000_s1029" style="position:absolute" from="2576,10" to="6068,10" strokeweight=".96pt"/>
-            <v:rect id="_x0000_s1028" style="position:absolute;left:6053;width:20;height:20" fillcolor="black" stroked="f"/>
-            <v:line id="_x0000_s1027" style="position:absolute" from="6073,10" to="8519,10" strokeweight=".96pt"/>
-            <w10:anchorlock/>
-          </v:group>
-        </w:pict>
-      </w:r>
-    </w:p>
-    <w:p>
-      <w:pPr>
-        <w:pStyle w:val="BodyText"/>
-        <w:ind w:left="0"/>
-        <w:rPr>
-          <w:sz w:val="20"/>
-        </w:rPr>
-      </w:pPr>
-    </w:p>
-    <w:p>
-      <w:pPr>
-        <w:pStyle w:val="BodyText"/>
+        <w:pStyle w:val="Textoindependiente"/>
         <w:spacing w:before="4"/>
         <w:ind w:left="0"/>
         <w:rPr>
@@ -243,7 +14,7 @@
     </w:p>
     <w:p>
       <w:pPr>
-        <w:pStyle w:val="Heading1"/>
+        <w:pStyle w:val="Ttulo1"/>
         <w:ind w:left="1710" w:right="1712"/>
         <w:jc w:val="center"/>
       </w:pPr>
@@ -256,18 +27,21 @@
     </w:p>
     <w:p>
       <w:pPr>
-        <w:pStyle w:val="BodyText"/>
-        <w:spacing w:before="29" w:line="400" w:lineRule="auto"/>
+        <w:pStyle w:val="Textoindependiente"/>
+        <w:spacing w:before="29"/>
         <w:ind w:left="1713" w:right="1712"/>
         <w:jc w:val="center"/>
       </w:pPr>
       <w:r>
-        <w:t>Sistema de registro de pacientes en cuarentena, parte TRES Fecha límite de entrega: 26 de junio de 2020</w:t>
-      </w:r>
-    </w:p>
-    <w:p>
-      <w:pPr>
-        <w:pStyle w:val="Heading1"/>
+        <w:t>Sistema de registro de pacientes en cuarentena, parte</w:t>
+      </w:r>
+      <w:r>
+        <w:t xml:space="preserve"> 3 </w:t>
+      </w:r>
+    </w:p>
+    <w:p>
+      <w:pPr>
+        <w:pStyle w:val="Ttulo1"/>
         <w:spacing w:before="86"/>
       </w:pPr>
       <w:r>
@@ -279,22 +53,17 @@
     </w:p>
     <w:p>
       <w:pPr>
-        <w:pStyle w:val="BodyText"/>
-        <w:spacing w:before="31" w:line="256" w:lineRule="auto"/>
+        <w:pStyle w:val="Textoindependiente"/>
+        <w:spacing w:before="31"/>
         <w:ind w:left="122"/>
         <w:jc w:val="both"/>
       </w:pPr>
       <w:r>
         <w:t>Responder las siguientes consultas usando MySQL. Las tablas deben quedar normalizadas a Tercera forma Normal como mínimo.</w:t>
       </w:r>
-    </w:p>
-    <w:p>
-      <w:pPr>
-        <w:pStyle w:val="BodyText"/>
-        <w:spacing w:before="164" w:line="259" w:lineRule="auto"/>
-        <w:ind w:left="122" w:right="154"/>
-        <w:jc w:val="both"/>
-      </w:pPr>
+      <w:r>
+        <w:t xml:space="preserve">  </w:t>
+      </w:r>
       <w:r>
         <w:t>Deben generarse las tablas y cargarse con datos que respondan a las consultas. Pueden usarse generadores automáticos de datos o cargarlos a elección.   Es conveniente asegurarse que haya datos suficientes para responder las</w:t>
       </w:r>
@@ -310,14 +79,14 @@
     </w:p>
     <w:p>
       <w:pPr>
-        <w:pStyle w:val="BodyText"/>
+        <w:pStyle w:val="Textoindependiente"/>
         <w:ind w:left="0"/>
         <w:jc w:val="both"/>
       </w:pPr>
     </w:p>
     <w:p>
       <w:pPr>
-        <w:pStyle w:val="ListParagraph"/>
+        <w:pStyle w:val="Prrafodelista"/>
         <w:numPr>
           <w:ilvl w:val="0"/>
           <w:numId w:val="1"/>
@@ -345,7 +114,7 @@
     </w:p>
     <w:p>
       <w:pPr>
-        <w:pStyle w:val="ListParagraph"/>
+        <w:pStyle w:val="Prrafodelista"/>
         <w:numPr>
           <w:ilvl w:val="0"/>
           <w:numId w:val="1"/>
@@ -364,7 +133,7 @@
     </w:p>
     <w:p>
       <w:pPr>
-        <w:pStyle w:val="ListParagraph"/>
+        <w:pStyle w:val="Prrafodelista"/>
         <w:numPr>
           <w:ilvl w:val="0"/>
           <w:numId w:val="1"/>
@@ -378,13 +147,12 @@
         <w:jc w:val="both"/>
       </w:pPr>
       <w:r>
-        <w:tab/>
         <w:t>Mostrar cuál fue el medicamento que se le administró a la mayor cantidad de los pacientes recuperados.</w:t>
       </w:r>
     </w:p>
     <w:p>
       <w:pPr>
-        <w:pStyle w:val="ListParagraph"/>
+        <w:pStyle w:val="Prrafodelista"/>
         <w:numPr>
           <w:ilvl w:val="0"/>
           <w:numId w:val="1"/>
@@ -397,7 +165,13 @@
         <w:jc w:val="both"/>
       </w:pPr>
       <w:r>
-        <w:t>Encontrar la fecha en la que hubo mayor cantidad de muertos y mostrar los nombres de enfermeros y enfermeras que trabajaron ese</w:t>
+        <w:t xml:space="preserve">Encontrar la fecha en la que hubo mayor </w:t>
+      </w:r>
+      <w:r>
+        <w:t>cantidad</w:t>
+      </w:r>
+      <w:r>
+        <w:t xml:space="preserve"> de muertos y mostrar los nombres de enfermeros y enfermeras que trabajaron ese</w:t>
       </w:r>
       <w:r>
         <w:rPr>
@@ -411,7 +185,7 @@
     </w:p>
     <w:p>
       <w:pPr>
-        <w:pStyle w:val="ListParagraph"/>
+        <w:pStyle w:val="Prrafodelista"/>
         <w:numPr>
           <w:ilvl w:val="0"/>
           <w:numId w:val="1"/>
@@ -438,7 +212,7 @@
     </w:p>
     <w:p>
       <w:pPr>
-        <w:pStyle w:val="ListParagraph"/>
+        <w:pStyle w:val="Prrafodelista"/>
         <w:numPr>
           <w:ilvl w:val="0"/>
           <w:numId w:val="1"/>
@@ -474,7 +248,7 @@
     </w:p>
     <w:p>
       <w:pPr>
-        <w:pStyle w:val="ListParagraph"/>
+        <w:pStyle w:val="Prrafodelista"/>
         <w:numPr>
           <w:ilvl w:val="0"/>
           <w:numId w:val="1"/>
@@ -501,7 +275,7 @@
     </w:p>
     <w:p>
       <w:pPr>
-        <w:pStyle w:val="BodyText"/>
+        <w:pStyle w:val="Textoindependiente"/>
         <w:tabs>
           <w:tab w:val="left" w:pos="8010"/>
         </w:tabs>
@@ -514,7 +288,7 @@
     </w:p>
     <w:p>
       <w:pPr>
-        <w:pStyle w:val="ListParagraph"/>
+        <w:pStyle w:val="Prrafodelista"/>
         <w:numPr>
           <w:ilvl w:val="0"/>
           <w:numId w:val="1"/>
@@ -543,7 +317,7 @@
     </w:p>
     <w:p>
       <w:pPr>
-        <w:pStyle w:val="ListParagraph"/>
+        <w:pStyle w:val="Prrafodelista"/>
         <w:numPr>
           <w:ilvl w:val="0"/>
           <w:numId w:val="1"/>
@@ -570,7 +344,7 @@
     </w:p>
     <w:p>
       <w:pPr>
-        <w:pStyle w:val="ListParagraph"/>
+        <w:pStyle w:val="Prrafodelista"/>
         <w:numPr>
           <w:ilvl w:val="0"/>
           <w:numId w:val="1"/>
@@ -579,16 +353,9 @@
           <w:tab w:val="left" w:pos="842"/>
           <w:tab w:val="left" w:pos="8010"/>
         </w:tabs>
-        <w:spacing w:before="1"/>
-        <w:ind w:left="841" w:right="-42"/>
+        <w:spacing w:before="105"/>
+        <w:ind w:right="-42"/>
         <w:jc w:val="both"/>
-        <w:sectPr>
-          <w:type w:val="continuous"/>
-          <w:pgSz w:w="11910" w:h="16840"/>
-          <w:pgMar w:top="1418" w:right="1701" w:bottom="1418" w:left="1701" w:header="720" w:footer="720" w:gutter="0"/>
-          <w:cols w:space="720"/>
-          <w:docGrid w:linePitch="299"/>
-        </w:sectPr>
       </w:pPr>
       <w:r>
         <w:t>De lo obtenido en el punto anterior, listar los que dieron positivo junto con su grupo</w:t>
@@ -620,7 +387,57 @@
     </w:p>
     <w:p>
       <w:pPr>
-        <w:pStyle w:val="BodyText"/>
+        <w:pStyle w:val="Prrafodelista"/>
+        <w:numPr>
+          <w:ilvl w:val="0"/>
+          <w:numId w:val="1"/>
+        </w:numPr>
+        <w:tabs>
+          <w:tab w:val="left" w:pos="842"/>
+          <w:tab w:val="left" w:pos="8010"/>
+        </w:tabs>
+        <w:spacing w:before="105"/>
+        <w:ind w:right="-42"/>
+        <w:jc w:val="both"/>
+      </w:pPr>
+      <w:r>
+        <w:t xml:space="preserve">Realizar </w:t>
+      </w:r>
+      <w:r>
+        <w:t>mediante</w:t>
+      </w:r>
+      <w:r>
+        <w:t xml:space="preserve"> </w:t>
+      </w:r>
+      <w:proofErr w:type="spellStart"/>
+      <w:r>
+        <w:rPr>
+          <w:i/>
+          <w:iCs/>
+        </w:rPr>
+        <w:t>trigger</w:t>
+      </w:r>
+      <w:proofErr w:type="spellEnd"/>
+      <w:r>
+        <w:t xml:space="preserve"> </w:t>
+      </w:r>
+      <w:r>
+        <w:t xml:space="preserve">la asignación correspondiente del hospital, en la tabla </w:t>
+      </w:r>
+      <w:r>
+        <w:rPr>
+          <w:i/>
+          <w:iCs/>
+        </w:rPr>
+        <w:t xml:space="preserve">Empleado_Hospital, </w:t>
+      </w:r>
+      <w:r>
+        <w:t xml:space="preserve">en el que trabaja un empleado al hacer el agregado de dicho empleado junto a su departamento de trabajo. </w:t>
+      </w:r>
+    </w:p>
+    <w:p>
+      <w:pPr>
+        <w:pStyle w:val="Textoindependiente"/>
         <w:numPr>
           <w:ilvl w:val="0"/>
           <w:numId w:val="1"/>
@@ -629,42 +446,12 @@
         <w:jc w:val="both"/>
       </w:pPr>
       <w:r>
-        <w:lastRenderedPageBreak/>
-        <w:t xml:space="preserve">Realizar </w:t>
-      </w:r>
-      <w:r>
-        <w:t>mediante</w:t>
-      </w:r>
-      <w:r>
-        <w:t xml:space="preserve"> </w:t>
-      </w:r>
-      <w:r>
-        <w:rPr>
-          <w:i/>
-          <w:iCs/>
-        </w:rPr>
-        <w:t>trigger</w:t>
-      </w:r>
-      <w:r>
-        <w:t xml:space="preserve"> </w:t>
-      </w:r>
-      <w:r>
-        <w:t xml:space="preserve">la asignación correspondiente del hospital, en la tabla </w:t>
-      </w:r>
-      <w:r>
-        <w:rPr>
-          <w:i/>
-          <w:iCs/>
-        </w:rPr>
-        <w:t xml:space="preserve">Empleado_Hospital, </w:t>
-      </w:r>
-      <w:r>
-        <w:t xml:space="preserve">en el que trabaja un empleado al hacer el agregado de dicho empleado junto a su departamento de trabajo. </w:t>
-      </w:r>
-    </w:p>
-    <w:p>
-      <w:pPr>
-        <w:pStyle w:val="BodyText"/>
+        <w:t>Mostrar el porcentaje de la gente infectada con COVID que posee una cobertura médica junto al porcentaje de personas que no. Además, determinar la cantidad de asociados a cada una de las obras social existente.</w:t>
+      </w:r>
+    </w:p>
+    <w:p>
+      <w:pPr>
+        <w:pStyle w:val="Textoindependiente"/>
         <w:numPr>
           <w:ilvl w:val="0"/>
           <w:numId w:val="1"/>
@@ -673,12 +460,19 @@
         <w:jc w:val="both"/>
       </w:pPr>
       <w:r>
-        <w:t>Mostrar el porcentaje de la gente infectada con COVID que posee una cobertura médica junto al porcentaje de personas que no. Además, determinar la cantidad de asociados a cada una de las obras social existente.</w:t>
-      </w:r>
-    </w:p>
-    <w:p>
-      <w:pPr>
-        <w:pStyle w:val="BodyText"/>
+        <w:t>Determinar la cantidad de pacientes fallecidos por COVID que se encontraban en terapia intensiva con y sin respirador, y compararlo con la cantidad de fallecidos que no estaban en TI.</w:t>
+      </w:r>
+    </w:p>
+    <w:p>
+      <w:pPr>
+        <w:pStyle w:val="Textoindependiente"/>
+        <w:spacing w:before="105"/>
+        <w:ind w:left="842"/>
+      </w:pPr>
+    </w:p>
+    <w:p>
+      <w:pPr>
+        <w:pStyle w:val="Textoindependiente"/>
         <w:numPr>
           <w:ilvl w:val="0"/>
           <w:numId w:val="1"/>
@@ -687,12 +481,13 @@
         <w:jc w:val="both"/>
       </w:pPr>
       <w:r>
-        <w:t>Determinar la cantidad de pacientes fallecidos por COVID que se encontraban en terapia intensiva con y sin respirador, y compararlo con la cantidad de fallecidos que no estaban en TI.</w:t>
-      </w:r>
-    </w:p>
-    <w:p>
-      <w:pPr>
-        <w:pStyle w:val="BodyText"/>
+        <w:lastRenderedPageBreak/>
+        <w:t>Mostrar, por cada hospital, cuantos suministros fueron utilizados un 40% más de lo que se repusieron en el último mes.</w:t>
+      </w:r>
+    </w:p>
+    <w:p>
+      <w:pPr>
+        <w:pStyle w:val="Textoindependiente"/>
         <w:numPr>
           <w:ilvl w:val="0"/>
           <w:numId w:val="1"/>
@@ -701,12 +496,12 @@
         <w:jc w:val="both"/>
       </w:pPr>
       <w:r>
-        <w:t>Mostrar, por cada hospital, cuantos suministros fueron utilizados un 40% más de lo que se repusieron en el último mes.</w:t>
-      </w:r>
-    </w:p>
-    <w:p>
-      <w:pPr>
-        <w:pStyle w:val="BodyText"/>
+        <w:t>Mostrar aquellas personas, cuyo estado evolutivo es grave, junto a su fecha de ingreso, la saturación de O2 y temperatura de la muestra (para así tener una noción de la evolución del virus). Además, listar el hospital donde se encuentra y la cama donde se encuentra.</w:t>
+      </w:r>
+    </w:p>
+    <w:p>
+      <w:pPr>
+        <w:pStyle w:val="Textoindependiente"/>
         <w:numPr>
           <w:ilvl w:val="0"/>
           <w:numId w:val="1"/>
@@ -715,12 +510,12 @@
         <w:jc w:val="both"/>
       </w:pPr>
       <w:r>
-        <w:t>Mostrar aquellas personas, cuyo estado evolutivo es grave, junto a su fecha de ingreso, la saturación de O2 y temperatura de la muestra (para así tener una noción de la evolución del virus). Además, listar el hospital donde se encuentra y la cama donde se encuentra.</w:t>
-      </w:r>
-    </w:p>
-    <w:p>
-      <w:pPr>
-        <w:pStyle w:val="BodyText"/>
+        <w:t>Mostrar los hospitales que tienen el 65% de las camas normales ocupadas. Indicar cuantas camas tienen desocupadas. Además, indicar cuantos pacientes fueron internados en el último mes (Para poder planear con un mes de anticipación) además la cantidad de camas totales</w:t>
+      </w:r>
+    </w:p>
+    <w:p>
+      <w:pPr>
+        <w:pStyle w:val="Textoindependiente"/>
         <w:numPr>
           <w:ilvl w:val="0"/>
           <w:numId w:val="1"/>
@@ -729,12 +524,12 @@
         <w:jc w:val="both"/>
       </w:pPr>
       <w:r>
-        <w:t>Mostrar los hospitales que tienen el 65% de las camas normales ocupadas. Indicar cuantas camas tienen desocupadas. Además, indicar cuantos pacientes fueron internados en el último mes (Para poder planear con un mes de anticipación) además la cantidad de camas totales</w:t>
-      </w:r>
-    </w:p>
-    <w:p>
-      <w:pPr>
-        <w:pStyle w:val="BodyText"/>
+        <w:t>Determinar un promedio de día, desde el día de llegada hasta de salida, de los pacientes internados agrupados según su estado evolutivo y si ha fallecido, recuperado.</w:t>
+      </w:r>
+    </w:p>
+    <w:p>
+      <w:pPr>
+        <w:pStyle w:val="Textoindependiente"/>
         <w:numPr>
           <w:ilvl w:val="0"/>
           <w:numId w:val="1"/>
@@ -743,12 +538,12 @@
         <w:jc w:val="both"/>
       </w:pPr>
       <w:r>
-        <w:t>Determinar un promedio de día, desde el día de llegada hasta de salida, de los pacientes internados agrupados según su estado evolutivo y si ha fallecido, recuperado.</w:t>
-      </w:r>
-    </w:p>
-    <w:p>
-      <w:pPr>
-        <w:pStyle w:val="BodyText"/>
+        <w:t>Realizar la actualización de los reportes, tales como Fecha de Salida del paciente al determinar su muerte o alto, al igual que realizar la actualización de los reportes de las Directores Médicos.</w:t>
+      </w:r>
+    </w:p>
+    <w:p>
+      <w:pPr>
+        <w:pStyle w:val="Textoindependiente"/>
         <w:numPr>
           <w:ilvl w:val="0"/>
           <w:numId w:val="1"/>
@@ -757,38 +552,25 @@
         <w:jc w:val="both"/>
       </w:pPr>
       <w:r>
-        <w:t>Realizar la actualización de los reportes, tales como Fecha de Salida del paciente al determinar su muerte o alto, al igual que realizar la actualización de los reportes de las Directores Médicos.</w:t>
-      </w:r>
-    </w:p>
-    <w:p>
-      <w:pPr>
-        <w:pStyle w:val="BodyText"/>
+        <w:t>Mostrar, para cada hospital, aquellos suministros que están agotados/próximos a agotarse. Las características deben ser que, en el almacén del hospital, hay menos suministros que el total de pacientes</w:t>
+      </w:r>
+    </w:p>
+    <w:p>
+      <w:pPr>
+        <w:pStyle w:val="Textoindependiente"/>
         <w:numPr>
           <w:ilvl w:val="0"/>
           <w:numId w:val="1"/>
         </w:numPr>
         <w:spacing w:before="105"/>
-        <w:jc w:val="both"/>
-      </w:pPr>
-      <w:r>
-        <w:t>Mostrar, para cada hospital, aquellos suministros que están agotados/próximos a agotarse. Las características deben ser que,</w:t>
-      </w:r>
-      <w:r>
-        <w:t xml:space="preserve"> en</w:t>
-      </w:r>
-      <w:r>
-        <w:t xml:space="preserve"> el </w:t>
-      </w:r>
-      <w:r>
-        <w:t>almacén</w:t>
-      </w:r>
-      <w:r>
-        <w:t xml:space="preserve"> del hospital, hay menos suministros que el total de pacientes</w:t>
-      </w:r>
-    </w:p>
-    <w:p>
-      <w:pPr>
-        <w:pStyle w:val="BodyText"/>
+      </w:pPr>
+      <w:r>
+        <w:t>Listar todos los pacientes positivos que sean menores de edad. Listar los valores de la muestra y cuando fue tomada esta, además del estado evolutivo. En una tabla adicional mostrar, mes por mes, cuantos menores de edad dieron positivo.</w:t>
+      </w:r>
+    </w:p>
+    <w:p>
+      <w:pPr>
+        <w:pStyle w:val="Textoindependiente"/>
         <w:numPr>
           <w:ilvl w:val="0"/>
           <w:numId w:val="1"/>
@@ -796,10 +578,123 @@
         <w:spacing w:before="105"/>
       </w:pPr>
       <w:r>
-        <w:t>Listar todos los pacientes positivos que sean menores de edad. Listar los valores de la muestra y cuando fue tomada esta, además del estado evolutivo. En una tabla adicional mostrar, mes por mes, cuantos menores de edad dieron positivo.</w:t>
+        <w:t xml:space="preserve">Con el objetivo de tener datos consistentes en la base de datos se realizaron los siguientes </w:t>
+      </w:r>
+      <w:proofErr w:type="spellStart"/>
+      <w:r>
+        <w:rPr>
+          <w:i/>
+          <w:iCs/>
+        </w:rPr>
+        <w:t>triggers</w:t>
+      </w:r>
+      <w:proofErr w:type="spellEnd"/>
+      <w:r>
+        <w:t>:</w:t>
+      </w:r>
+    </w:p>
+    <w:p>
+      <w:pPr>
+        <w:pStyle w:val="Textoindependiente"/>
+        <w:numPr>
+          <w:ilvl w:val="0"/>
+          <w:numId w:val="2"/>
+        </w:numPr>
+        <w:spacing w:before="105"/>
+      </w:pPr>
+      <w:r>
+        <w:t xml:space="preserve">Al realizar el agregado de un empleado junto al departamento en el cual trabaja, se realiza el agregado de esta persona en la tabla </w:t>
+      </w:r>
+      <w:proofErr w:type="spellStart"/>
+      <w:r>
+        <w:rPr>
+          <w:b/>
+          <w:bCs/>
+          <w:i/>
+          <w:iCs/>
+        </w:rPr>
+        <w:t>Empleado_Hospital</w:t>
+      </w:r>
+      <w:proofErr w:type="spellEnd"/>
+      <w:r>
+        <w:t xml:space="preserve"> con su correspondiente Hospital</w:t>
+      </w:r>
+    </w:p>
+    <w:p>
+      <w:pPr>
+        <w:pStyle w:val="Textoindependiente"/>
+        <w:numPr>
+          <w:ilvl w:val="0"/>
+          <w:numId w:val="2"/>
+        </w:numPr>
+        <w:spacing w:before="105"/>
+      </w:pPr>
+      <w:r>
+        <w:t>Al agregar</w:t>
+      </w:r>
+      <w:r>
+        <w:t xml:space="preserve"> </w:t>
+      </w:r>
+      <w:r>
+        <w:t xml:space="preserve">los suministros existentes por departamento en el apartado de </w:t>
+      </w:r>
+      <w:proofErr w:type="spellStart"/>
+      <w:r>
+        <w:rPr>
+          <w:b/>
+          <w:bCs/>
+          <w:i/>
+          <w:iCs/>
+        </w:rPr>
+        <w:t>Almacen_Hospital</w:t>
+      </w:r>
+      <w:proofErr w:type="spellEnd"/>
+      <w:r>
+        <w:rPr>
+          <w:b/>
+          <w:bCs/>
+          <w:i/>
+          <w:iCs/>
+        </w:rPr>
+        <w:t xml:space="preserve"> </w:t>
+      </w:r>
+      <w:r>
+        <w:t>se hace el agregado de contenido total de ciertos, pero por hospital</w:t>
+      </w:r>
+    </w:p>
+    <w:p>
+      <w:pPr>
+        <w:pStyle w:val="Textoindependiente"/>
+        <w:numPr>
+          <w:ilvl w:val="0"/>
+          <w:numId w:val="2"/>
+        </w:numPr>
+        <w:spacing w:before="105"/>
+      </w:pPr>
+      <w:r>
+        <w:t xml:space="preserve">Al agregar </w:t>
+      </w:r>
+      <w:r>
+        <w:t xml:space="preserve">una persona con su cama asignada, se agrega en la tabla </w:t>
+      </w:r>
+      <w:proofErr w:type="spellStart"/>
+      <w:r>
+        <w:rPr>
+          <w:b/>
+          <w:bCs/>
+          <w:i/>
+          <w:iCs/>
+        </w:rPr>
+        <w:t>paciente_hospital</w:t>
+      </w:r>
+      <w:proofErr w:type="spellEnd"/>
+      <w:r>
+        <w:t xml:space="preserve"> dicha persona junto al hospital en el cual se encuentra. </w:t>
       </w:r>
     </w:p>
     <w:sectPr>
+      <w:headerReference w:type="default" r:id="rId8"/>
+      <w:footerReference w:type="default" r:id="rId9"/>
       <w:pgSz w:w="11910" w:h="16840"/>
       <w:pgMar w:top="1418" w:right="1701" w:bottom="1418" w:left="1701" w:header="720" w:footer="720" w:gutter="0"/>
       <w:cols w:space="720"/>
@@ -809,9 +704,613 @@
 </w:document>
 </file>
 
+<file path=word/endnotes.xml><?xml version="1.0" encoding="utf-8"?>
+<w:endnotes xmlns:wpc="http://schemas.microsoft.com/office/word/2010/wordprocessingCanvas" xmlns:cx="http://schemas.microsoft.com/office/drawing/2014/chartex" xmlns:cx1="http://schemas.microsoft.com/office/drawing/2015/9/8/chartex" xmlns:cx2="http://schemas.microsoft.com/office/drawing/2015/10/21/chartex" xmlns:cx3="http://schemas.microsoft.com/office/drawing/2016/5/9/chartex" xmlns:cx4="http://schemas.microsoft.com/office/drawing/2016/5/10/chartex" xmlns:cx5="http://schemas.microsoft.com/office/drawing/2016/5/11/chartex" xmlns:cx6="http://schemas.microsoft.com/office/drawing/2016/5/12/chartex" xmlns:cx7="http://schemas.microsoft.com/office/drawing/2016/5/13/chartex" xmlns:cx8="http://schemas.microsoft.com/office/drawing/2016/5/14/chartex" xmlns:mc="http://schemas.openxmlformats.org/markup-compatibility/2006" xmlns:aink="http://schemas.microsoft.com/office/drawing/2016/ink" xmlns:am3d="http://schemas.microsoft.com/office/drawing/2017/model3d" xmlns:o="urn:schemas-microsoft-com:office:office" xmlns:r="http://schemas.openxmlformats.org/officeDocument/2006/relationships" xmlns:m="http://schemas.openxmlformats.org/officeDocument/2006/math" xmlns:v="urn:schemas-microsoft-com:vml" xmlns:wp14="http://schemas.microsoft.com/office/word/2010/wordprocessingDrawing" xmlns:wp="http://schemas.openxmlformats.org/drawingml/2006/wordprocessingDrawing" xmlns:w10="urn:schemas-microsoft-com:office:word" xmlns:w="http://schemas.openxmlformats.org/wordprocessingml/2006/main" xmlns:w14="http://schemas.microsoft.com/office/word/2010/wordml" xmlns:w15="http://schemas.microsoft.com/office/word/2012/wordml" xmlns:w16cex="http://schemas.microsoft.com/office/word/2018/wordml/cex" xmlns:w16cid="http://schemas.microsoft.com/office/word/2016/wordml/cid" xmlns:w16="http://schemas.microsoft.com/office/word/2018/wordml" xmlns:w16se="http://schemas.microsoft.com/office/word/2015/wordml/symex" xmlns:wpg="http://schemas.microsoft.com/office/word/2010/wordprocessingGroup" xmlns:wpi="http://schemas.microsoft.com/office/word/2010/wordprocessingInk" xmlns:wne="http://schemas.microsoft.com/office/word/2006/wordml" xmlns:wps="http://schemas.microsoft.com/office/word/2010/wordprocessingShape" mc:Ignorable="w14 w15 w16se w16cid w16 w16cex wp14">
+  <w:endnote w:type="separator" w:id="-1">
+    <w:p>
+      <w:r>
+        <w:separator/>
+      </w:r>
+    </w:p>
+  </w:endnote>
+  <w:endnote w:type="continuationSeparator" w:id="0">
+    <w:p>
+      <w:r>
+        <w:continuationSeparator/>
+      </w:r>
+    </w:p>
+  </w:endnote>
+</w:endnotes>
+</file>
+
+<file path=word/footer1.xml><?xml version="1.0" encoding="utf-8"?>
+<w:ftr xmlns:wpc="http://schemas.microsoft.com/office/word/2010/wordprocessingCanvas" xmlns:cx="http://schemas.microsoft.com/office/drawing/2014/chartex" xmlns:cx1="http://schemas.microsoft.com/office/drawing/2015/9/8/chartex" xmlns:cx2="http://schemas.microsoft.com/office/drawing/2015/10/21/chartex" xmlns:cx3="http://schemas.microsoft.com/office/drawing/2016/5/9/chartex" xmlns:cx4="http://schemas.microsoft.com/office/drawing/2016/5/10/chartex" xmlns:cx5="http://schemas.microsoft.com/office/drawing/2016/5/11/chartex" xmlns:cx6="http://schemas.microsoft.com/office/drawing/2016/5/12/chartex" xmlns:cx7="http://schemas.microsoft.com/office/drawing/2016/5/13/chartex" xmlns:cx8="http://schemas.microsoft.com/office/drawing/2016/5/14/chartex" xmlns:mc="http://schemas.openxmlformats.org/markup-compatibility/2006" xmlns:aink="http://schemas.microsoft.com/office/drawing/2016/ink" xmlns:am3d="http://schemas.microsoft.com/office/drawing/2017/model3d" xmlns:o="urn:schemas-microsoft-com:office:office" xmlns:r="http://schemas.openxmlformats.org/officeDocument/2006/relationships" xmlns:m="http://schemas.openxmlformats.org/officeDocument/2006/math" xmlns:v="urn:schemas-microsoft-com:vml" xmlns:wp14="http://schemas.microsoft.com/office/word/2010/wordprocessingDrawing" xmlns:wp="http://schemas.openxmlformats.org/drawingml/2006/wordprocessingDrawing" xmlns:w10="urn:schemas-microsoft-com:office:word" xmlns:w="http://schemas.openxmlformats.org/wordprocessingml/2006/main" xmlns:w14="http://schemas.microsoft.com/office/word/2010/wordml" xmlns:w15="http://schemas.microsoft.com/office/word/2012/wordml" xmlns:w16cex="http://schemas.microsoft.com/office/word/2018/wordml/cex" xmlns:w16cid="http://schemas.microsoft.com/office/word/2016/wordml/cid" xmlns:w16="http://schemas.microsoft.com/office/word/2018/wordml" xmlns:w16se="http://schemas.microsoft.com/office/word/2015/wordml/symex" xmlns:wpg="http://schemas.microsoft.com/office/word/2010/wordprocessingGroup" xmlns:wpi="http://schemas.microsoft.com/office/word/2010/wordprocessingInk" xmlns:wne="http://schemas.microsoft.com/office/word/2006/wordml" xmlns:wps="http://schemas.microsoft.com/office/word/2010/wordprocessingShape" mc:Ignorable="w14 w15 w16se w16cid w16 w16cex wp14">
+  <w:tbl>
+    <w:tblPr>
+      <w:tblW w:w="5000" w:type="pct"/>
+      <w:jc w:val="center"/>
+      <w:tblCellMar>
+        <w:top w:w="144" w:type="dxa"/>
+        <w:left w:w="115" w:type="dxa"/>
+        <w:bottom w:w="144" w:type="dxa"/>
+        <w:right w:w="115" w:type="dxa"/>
+      </w:tblCellMar>
+      <w:tblLook w:val="04A0" w:firstRow="1" w:lastRow="0" w:firstColumn="1" w:lastColumn="0" w:noHBand="0" w:noVBand="1"/>
+    </w:tblPr>
+    <w:tblGrid>
+      <w:gridCol w:w="4409"/>
+      <w:gridCol w:w="4329"/>
+    </w:tblGrid>
+    <w:tr>
+      <w:trPr>
+        <w:trHeight w:hRule="exact" w:val="115"/>
+        <w:jc w:val="center"/>
+      </w:trPr>
+      <w:tc>
+        <w:tcPr>
+          <w:tcW w:w="4686" w:type="dxa"/>
+          <w:shd w:val="clear" w:color="auto" w:fill="4F81BD" w:themeFill="accent1"/>
+          <w:tcMar>
+            <w:top w:w="0" w:type="dxa"/>
+            <w:bottom w:w="0" w:type="dxa"/>
+          </w:tcMar>
+        </w:tcPr>
+        <w:p>
+          <w:pPr>
+            <w:pStyle w:val="Encabezado"/>
+            <w:tabs>
+              <w:tab w:val="clear" w:pos="4680"/>
+              <w:tab w:val="clear" w:pos="9360"/>
+            </w:tabs>
+            <w:rPr>
+              <w:caps/>
+              <w:sz w:val="18"/>
+            </w:rPr>
+          </w:pPr>
+        </w:p>
+      </w:tc>
+      <w:tc>
+        <w:tcPr>
+          <w:tcW w:w="4674" w:type="dxa"/>
+          <w:shd w:val="clear" w:color="auto" w:fill="4F81BD" w:themeFill="accent1"/>
+          <w:tcMar>
+            <w:top w:w="0" w:type="dxa"/>
+            <w:bottom w:w="0" w:type="dxa"/>
+          </w:tcMar>
+        </w:tcPr>
+        <w:p>
+          <w:pPr>
+            <w:pStyle w:val="Encabezado"/>
+            <w:tabs>
+              <w:tab w:val="clear" w:pos="4680"/>
+              <w:tab w:val="clear" w:pos="9360"/>
+            </w:tabs>
+            <w:jc w:val="right"/>
+            <w:rPr>
+              <w:caps/>
+              <w:sz w:val="18"/>
+            </w:rPr>
+          </w:pPr>
+        </w:p>
+      </w:tc>
+    </w:tr>
+    <w:tr>
+      <w:trPr>
+        <w:jc w:val="center"/>
+      </w:trPr>
+      <w:sdt>
+        <w:sdtPr>
+          <w:rPr>
+            <w:caps/>
+            <w:color w:val="808080" w:themeColor="background1" w:themeShade="80"/>
+            <w:sz w:val="18"/>
+            <w:szCs w:val="18"/>
+          </w:rPr>
+          <w:alias w:val="Autor"/>
+          <w:tag w:val=""/>
+          <w:id w:val="1534151868"/>
+          <w:placeholder>
+            <w:docPart w:val="44756FA8C13B43D48E944BA6DEA96503"/>
+          </w:placeholder>
+          <w:dataBinding w:prefixMappings="xmlns:ns0='http://purl.org/dc/elements/1.1/' xmlns:ns1='http://schemas.openxmlformats.org/package/2006/metadata/core-properties' " w:xpath="/ns1:coreProperties[1]/ns0:creator[1]" w:storeItemID="{6C3C8BC8-F283-45AE-878A-BAB7291924A1}"/>
+          <w:text/>
+        </w:sdtPr>
+        <w:sdtContent>
+          <w:tc>
+            <w:tcPr>
+              <w:tcW w:w="4686" w:type="dxa"/>
+              <w:shd w:val="clear" w:color="auto" w:fill="auto"/>
+              <w:vAlign w:val="center"/>
+            </w:tcPr>
+            <w:p>
+              <w:pPr>
+                <w:pStyle w:val="Piedepgina"/>
+                <w:tabs>
+                  <w:tab w:val="clear" w:pos="4680"/>
+                  <w:tab w:val="clear" w:pos="9360"/>
+                </w:tabs>
+                <w:rPr>
+                  <w:caps/>
+                  <w:color w:val="808080" w:themeColor="background1" w:themeShade="80"/>
+                  <w:sz w:val="18"/>
+                  <w:szCs w:val="18"/>
+                </w:rPr>
+              </w:pPr>
+              <w:r>
+                <w:rPr>
+                  <w:caps/>
+                  <w:color w:val="808080" w:themeColor="background1" w:themeShade="80"/>
+                  <w:sz w:val="18"/>
+                  <w:szCs w:val="18"/>
+                </w:rPr>
+                <w:t>Bruno cruz franchi y ivan bumaschny</w:t>
+              </w:r>
+            </w:p>
+          </w:tc>
+        </w:sdtContent>
+      </w:sdt>
+      <w:tc>
+        <w:tcPr>
+          <w:tcW w:w="4674" w:type="dxa"/>
+          <w:shd w:val="clear" w:color="auto" w:fill="auto"/>
+          <w:vAlign w:val="center"/>
+        </w:tcPr>
+        <w:p>
+          <w:pPr>
+            <w:pStyle w:val="Piedepgina"/>
+            <w:tabs>
+              <w:tab w:val="clear" w:pos="4680"/>
+              <w:tab w:val="clear" w:pos="9360"/>
+            </w:tabs>
+            <w:jc w:val="right"/>
+            <w:rPr>
+              <w:caps/>
+              <w:color w:val="808080" w:themeColor="background1" w:themeShade="80"/>
+              <w:sz w:val="18"/>
+              <w:szCs w:val="18"/>
+            </w:rPr>
+          </w:pPr>
+          <w:r>
+            <w:rPr>
+              <w:caps/>
+              <w:color w:val="808080" w:themeColor="background1" w:themeShade="80"/>
+              <w:sz w:val="18"/>
+              <w:szCs w:val="18"/>
+            </w:rPr>
+            <w:fldChar w:fldCharType="begin"/>
+          </w:r>
+          <w:r>
+            <w:rPr>
+              <w:caps/>
+              <w:color w:val="808080" w:themeColor="background1" w:themeShade="80"/>
+              <w:sz w:val="18"/>
+              <w:szCs w:val="18"/>
+            </w:rPr>
+            <w:instrText>PAGE   \* MERGEFORMAT</w:instrText>
+          </w:r>
+          <w:r>
+            <w:rPr>
+              <w:caps/>
+              <w:color w:val="808080" w:themeColor="background1" w:themeShade="80"/>
+              <w:sz w:val="18"/>
+              <w:szCs w:val="18"/>
+            </w:rPr>
+            <w:fldChar w:fldCharType="separate"/>
+          </w:r>
+          <w:r>
+            <w:rPr>
+              <w:caps/>
+              <w:color w:val="808080" w:themeColor="background1" w:themeShade="80"/>
+              <w:sz w:val="18"/>
+              <w:szCs w:val="18"/>
+              <w:lang w:val="es-ES"/>
+            </w:rPr>
+            <w:t>2</w:t>
+          </w:r>
+          <w:r>
+            <w:rPr>
+              <w:caps/>
+              <w:color w:val="808080" w:themeColor="background1" w:themeShade="80"/>
+              <w:sz w:val="18"/>
+              <w:szCs w:val="18"/>
+            </w:rPr>
+            <w:fldChar w:fldCharType="end"/>
+          </w:r>
+        </w:p>
+      </w:tc>
+    </w:tr>
+  </w:tbl>
+  <w:p>
+    <w:pPr>
+      <w:pStyle w:val="Piedepgina"/>
+    </w:pPr>
+  </w:p>
+</w:ftr>
+</file>
+
+<file path=word/footnotes.xml><?xml version="1.0" encoding="utf-8"?>
+<w:footnotes xmlns:wpc="http://schemas.microsoft.com/office/word/2010/wordprocessingCanvas" xmlns:cx="http://schemas.microsoft.com/office/drawing/2014/chartex" xmlns:cx1="http://schemas.microsoft.com/office/drawing/2015/9/8/chartex" xmlns:cx2="http://schemas.microsoft.com/office/drawing/2015/10/21/chartex" xmlns:cx3="http://schemas.microsoft.com/office/drawing/2016/5/9/chartex" xmlns:cx4="http://schemas.microsoft.com/office/drawing/2016/5/10/chartex" xmlns:cx5="http://schemas.microsoft.com/office/drawing/2016/5/11/chartex" xmlns:cx6="http://schemas.microsoft.com/office/drawing/2016/5/12/chartex" xmlns:cx7="http://schemas.microsoft.com/office/drawing/2016/5/13/chartex" xmlns:cx8="http://schemas.microsoft.com/office/drawing/2016/5/14/chartex" xmlns:mc="http://schemas.openxmlformats.org/markup-compatibility/2006" xmlns:aink="http://schemas.microsoft.com/office/drawing/2016/ink" xmlns:am3d="http://schemas.microsoft.com/office/drawing/2017/model3d" xmlns:o="urn:schemas-microsoft-com:office:office" xmlns:r="http://schemas.openxmlformats.org/officeDocument/2006/relationships" xmlns:m="http://schemas.openxmlformats.org/officeDocument/2006/math" xmlns:v="urn:schemas-microsoft-com:vml" xmlns:wp14="http://schemas.microsoft.com/office/word/2010/wordprocessingDrawing" xmlns:wp="http://schemas.openxmlformats.org/drawingml/2006/wordprocessingDrawing" xmlns:w10="urn:schemas-microsoft-com:office:word" xmlns:w="http://schemas.openxmlformats.org/wordprocessingml/2006/main" xmlns:w14="http://schemas.microsoft.com/office/word/2010/wordml" xmlns:w15="http://schemas.microsoft.com/office/word/2012/wordml" xmlns:w16cex="http://schemas.microsoft.com/office/word/2018/wordml/cex" xmlns:w16cid="http://schemas.microsoft.com/office/word/2016/wordml/cid" xmlns:w16="http://schemas.microsoft.com/office/word/2018/wordml" xmlns:w16se="http://schemas.microsoft.com/office/word/2015/wordml/symex" xmlns:wpg="http://schemas.microsoft.com/office/word/2010/wordprocessingGroup" xmlns:wpi="http://schemas.microsoft.com/office/word/2010/wordprocessingInk" xmlns:wne="http://schemas.microsoft.com/office/word/2006/wordml" xmlns:wps="http://schemas.microsoft.com/office/word/2010/wordprocessingShape" mc:Ignorable="w14 w15 w16se w16cid w16 w16cex wp14">
+  <w:footnote w:type="separator" w:id="-1">
+    <w:p>
+      <w:r>
+        <w:separator/>
+      </w:r>
+    </w:p>
+  </w:footnote>
+  <w:footnote w:type="continuationSeparator" w:id="0">
+    <w:p>
+      <w:r>
+        <w:continuationSeparator/>
+      </w:r>
+    </w:p>
+  </w:footnote>
+</w:footnotes>
+</file>
+
+<file path=word/header1.xml><?xml version="1.0" encoding="utf-8"?>
+<w:hdr xmlns:wpc="http://schemas.microsoft.com/office/word/2010/wordprocessingCanvas" xmlns:cx="http://schemas.microsoft.com/office/drawing/2014/chartex" xmlns:cx1="http://schemas.microsoft.com/office/drawing/2015/9/8/chartex" xmlns:cx2="http://schemas.microsoft.com/office/drawing/2015/10/21/chartex" xmlns:cx3="http://schemas.microsoft.com/office/drawing/2016/5/9/chartex" xmlns:cx4="http://schemas.microsoft.com/office/drawing/2016/5/10/chartex" xmlns:cx5="http://schemas.microsoft.com/office/drawing/2016/5/11/chartex" xmlns:cx6="http://schemas.microsoft.com/office/drawing/2016/5/12/chartex" xmlns:cx7="http://schemas.microsoft.com/office/drawing/2016/5/13/chartex" xmlns:cx8="http://schemas.microsoft.com/office/drawing/2016/5/14/chartex" xmlns:mc="http://schemas.openxmlformats.org/markup-compatibility/2006" xmlns:aink="http://schemas.microsoft.com/office/drawing/2016/ink" xmlns:am3d="http://schemas.microsoft.com/office/drawing/2017/model3d" xmlns:o="urn:schemas-microsoft-com:office:office" xmlns:r="http://schemas.openxmlformats.org/officeDocument/2006/relationships" xmlns:m="http://schemas.openxmlformats.org/officeDocument/2006/math" xmlns:v="urn:schemas-microsoft-com:vml" xmlns:wp14="http://schemas.microsoft.com/office/word/2010/wordprocessingDrawing" xmlns:wp="http://schemas.openxmlformats.org/drawingml/2006/wordprocessingDrawing" xmlns:w10="urn:schemas-microsoft-com:office:word" xmlns:w="http://schemas.openxmlformats.org/wordprocessingml/2006/main" xmlns:w14="http://schemas.microsoft.com/office/word/2010/wordml" xmlns:w15="http://schemas.microsoft.com/office/word/2012/wordml" xmlns:w16cex="http://schemas.microsoft.com/office/word/2018/wordml/cex" xmlns:w16cid="http://schemas.microsoft.com/office/word/2016/wordml/cid" xmlns:w16="http://schemas.microsoft.com/office/word/2018/wordml" xmlns:w16se="http://schemas.microsoft.com/office/word/2015/wordml/symex" xmlns:wpg="http://schemas.microsoft.com/office/word/2010/wordprocessingGroup" xmlns:wpi="http://schemas.microsoft.com/office/word/2010/wordprocessingInk" xmlns:wne="http://schemas.microsoft.com/office/word/2006/wordml" xmlns:wps="http://schemas.microsoft.com/office/word/2010/wordprocessingShape" mc:Ignorable="w14 w15 w16se w16cid w16 w16cex wp14">
+  <w:sdt>
+    <w:sdtPr>
+      <w:rPr>
+        <w:caps/>
+        <w:color w:val="1F497D" w:themeColor="text2"/>
+        <w:sz w:val="20"/>
+        <w:szCs w:val="20"/>
+        <w:lang w:val="es-419"/>
+      </w:rPr>
+      <w:alias w:val="Author"/>
+      <w:tag w:val=""/>
+      <w:id w:val="-1701008461"/>
+      <w:placeholder>
+        <w:docPart w:val="647B21D2F4F04370BDA888744DEEE4C8"/>
+      </w:placeholder>
+      <w:dataBinding w:prefixMappings="xmlns:ns0='http://purl.org/dc/elements/1.1/' xmlns:ns1='http://schemas.openxmlformats.org/package/2006/metadata/core-properties' " w:xpath="/ns1:coreProperties[1]/ns0:creator[1]" w:storeItemID="{6C3C8BC8-F283-45AE-878A-BAB7291924A1}"/>
+      <w:text/>
+    </w:sdtPr>
+    <w:sdtContent>
+      <w:p>
+        <w:pPr>
+          <w:pStyle w:val="Encabezado"/>
+          <w:jc w:val="right"/>
+          <w:rPr>
+            <w:caps/>
+            <w:color w:val="1F497D" w:themeColor="text2"/>
+            <w:sz w:val="20"/>
+            <w:szCs w:val="20"/>
+            <w:lang w:val="es-419"/>
+          </w:rPr>
+        </w:pPr>
+        <w:r>
+          <w:rPr>
+            <w:caps/>
+            <w:color w:val="1F497D" w:themeColor="text2"/>
+            <w:sz w:val="20"/>
+            <w:szCs w:val="20"/>
+            <w:lang w:val="es-419"/>
+          </w:rPr>
+          <w:t>Bruno cruz franchi y i</w:t>
+        </w:r>
+        <w:r>
+          <w:rPr>
+            <w:caps/>
+            <w:color w:val="1F497D" w:themeColor="text2"/>
+            <w:sz w:val="20"/>
+            <w:szCs w:val="20"/>
+            <w:lang w:val="es-419"/>
+          </w:rPr>
+          <w:t>van bu</w:t>
+        </w:r>
+        <w:r>
+          <w:rPr>
+            <w:caps/>
+            <w:color w:val="1F497D" w:themeColor="text2"/>
+            <w:sz w:val="20"/>
+            <w:szCs w:val="20"/>
+            <w:lang w:val="es-419"/>
+          </w:rPr>
+          <w:t>maschny</w:t>
+        </w:r>
+      </w:p>
+    </w:sdtContent>
+  </w:sdt>
+  <w:sdt>
+    <w:sdtPr>
+      <w:rPr>
+        <w:caps/>
+        <w:color w:val="1F497D" w:themeColor="text2"/>
+        <w:sz w:val="20"/>
+        <w:szCs w:val="20"/>
+      </w:rPr>
+      <w:alias w:val="Date"/>
+      <w:tag w:val="Date"/>
+      <w:id w:val="-304078227"/>
+      <w:placeholder>
+        <w:docPart w:val="618468D8EBDC4FE5B479B6E42B426BBC"/>
+      </w:placeholder>
+      <w:dataBinding w:prefixMappings="xmlns:ns0='http://schemas.microsoft.com/office/2006/coverPageProps' " w:xpath="/ns0:CoverPageProperties[1]/ns0:PublishDate[1]" w:storeItemID="{55AF091B-3C7A-41E3-B477-F2FDAA23CFDA}"/>
+      <w:date w:fullDate="2020-06-26T00:00:00Z">
+        <w:dateFormat w:val="M/d/yy"/>
+        <w:lid w:val="en-US"/>
+        <w:storeMappedDataAs w:val="dateTime"/>
+        <w:calendar w:val="gregorian"/>
+      </w:date>
+    </w:sdtPr>
+    <w:sdtContent>
+      <w:p>
+        <w:pPr>
+          <w:pStyle w:val="Encabezado"/>
+          <w:jc w:val="right"/>
+          <w:rPr>
+            <w:caps/>
+            <w:color w:val="1F497D" w:themeColor="text2"/>
+            <w:sz w:val="20"/>
+            <w:szCs w:val="20"/>
+            <w:lang w:val="en-US"/>
+          </w:rPr>
+        </w:pPr>
+        <w:r>
+          <w:rPr>
+            <w:caps/>
+            <w:color w:val="1F497D" w:themeColor="text2"/>
+            <w:sz w:val="20"/>
+            <w:szCs w:val="20"/>
+            <w:lang w:val="en-US"/>
+          </w:rPr>
+          <w:t>6/26/20</w:t>
+        </w:r>
+      </w:p>
+    </w:sdtContent>
+  </w:sdt>
+  <w:p>
+    <w:pPr>
+      <w:pStyle w:val="Encabezado"/>
+      <w:jc w:val="center"/>
+      <w:rPr>
+        <w:color w:val="1F497D" w:themeColor="text2"/>
+        <w:sz w:val="20"/>
+        <w:szCs w:val="20"/>
+        <w:lang w:val="es-419"/>
+      </w:rPr>
+    </w:pPr>
+    <w:r>
+      <w:rPr>
+        <w:noProof/>
+      </w:rPr>
+      <w:drawing>
+        <wp:anchor distT="0" distB="0" distL="114300" distR="114300" simplePos="0" relativeHeight="251659264" behindDoc="1" locked="0" layoutInCell="1" allowOverlap="1" wp14:anchorId="0BAE8FF5" wp14:editId="7583919B">
+          <wp:simplePos x="0" y="0"/>
+          <wp:positionH relativeFrom="column">
+            <wp:posOffset>-240030</wp:posOffset>
+          </wp:positionH>
+          <wp:positionV relativeFrom="paragraph">
+            <wp:posOffset>-315595</wp:posOffset>
+          </wp:positionV>
+          <wp:extent cx="1371600" cy="470452"/>
+          <wp:effectExtent l="0" t="0" r="0" b="0"/>
+          <wp:wrapTight wrapText="bothSides">
+            <wp:wrapPolygon edited="0">
+              <wp:start x="300" y="0"/>
+              <wp:lineTo x="0" y="2627"/>
+              <wp:lineTo x="0" y="14886"/>
+              <wp:lineTo x="1200" y="21016"/>
+              <wp:lineTo x="1500" y="21016"/>
+              <wp:lineTo x="5100" y="21016"/>
+              <wp:lineTo x="9600" y="21016"/>
+              <wp:lineTo x="18900" y="16638"/>
+              <wp:lineTo x="21300" y="11384"/>
+              <wp:lineTo x="21300" y="5254"/>
+              <wp:lineTo x="6300" y="0"/>
+              <wp:lineTo x="300" y="0"/>
+            </wp:wrapPolygon>
+          </wp:wrapTight>
+          <wp:docPr id="3" name="Imagen 3" descr="UF"/>
+          <wp:cNvGraphicFramePr>
+            <a:graphicFrameLocks xmlns:a="http://schemas.openxmlformats.org/drawingml/2006/main" noChangeAspect="1"/>
+          </wp:cNvGraphicFramePr>
+          <a:graphic xmlns:a="http://schemas.openxmlformats.org/drawingml/2006/main">
+            <a:graphicData uri="http://schemas.openxmlformats.org/drawingml/2006/picture">
+              <pic:pic xmlns:pic="http://schemas.openxmlformats.org/drawingml/2006/picture">
+                <pic:nvPicPr>
+                  <pic:cNvPr id="0" name="Picture 5" descr="UF"/>
+                  <pic:cNvPicPr>
+                    <a:picLocks noChangeAspect="1" noChangeArrowheads="1"/>
+                  </pic:cNvPicPr>
+                </pic:nvPicPr>
+                <pic:blipFill>
+                  <a:blip r:embed="rId1">
+                    <a:extLst>
+                      <a:ext uri="{28A0092B-C50C-407E-A947-70E740481C1C}">
+                        <a14:useLocalDpi xmlns:a14="http://schemas.microsoft.com/office/drawing/2010/main" val="0"/>
+                      </a:ext>
+                    </a:extLst>
+                  </a:blip>
+                  <a:srcRect/>
+                  <a:stretch>
+                    <a:fillRect/>
+                  </a:stretch>
+                </pic:blipFill>
+                <pic:spPr bwMode="auto">
+                  <a:xfrm>
+                    <a:off x="0" y="0"/>
+                    <a:ext cx="1371600" cy="470452"/>
+                  </a:xfrm>
+                  <a:prstGeom prst="rect">
+                    <a:avLst/>
+                  </a:prstGeom>
+                  <a:noFill/>
+                  <a:ln>
+                    <a:noFill/>
+                  </a:ln>
+                </pic:spPr>
+              </pic:pic>
+            </a:graphicData>
+          </a:graphic>
+          <wp14:sizeRelH relativeFrom="margin">
+            <wp14:pctWidth>0</wp14:pctWidth>
+          </wp14:sizeRelH>
+          <wp14:sizeRelV relativeFrom="margin">
+            <wp14:pctHeight>0</wp14:pctHeight>
+          </wp14:sizeRelV>
+        </wp:anchor>
+      </w:drawing>
+    </w:r>
+    <w:sdt>
+      <w:sdtPr>
+        <w:rPr>
+          <w:caps/>
+          <w:color w:val="1F497D" w:themeColor="text2"/>
+          <w:sz w:val="20"/>
+          <w:szCs w:val="20"/>
+        </w:rPr>
+        <w:alias w:val="Title"/>
+        <w:tag w:val=""/>
+        <w:id w:val="-484788024"/>
+        <w:placeholder>
+          <w:docPart w:val="C9976E17021144B18D30F0DF24CA47EE"/>
+        </w:placeholder>
+        <w:dataBinding w:prefixMappings="xmlns:ns0='http://purl.org/dc/elements/1.1/' xmlns:ns1='http://schemas.openxmlformats.org/package/2006/metadata/core-properties' " w:xpath="/ns1:coreProperties[1]/ns0:title[1]" w:storeItemID="{6C3C8BC8-F283-45AE-878A-BAB7291924A1}"/>
+        <w:text/>
+      </w:sdtPr>
+      <w:sdtContent>
+        <w:r>
+          <w:rPr>
+            <w:caps/>
+            <w:color w:val="1F497D" w:themeColor="text2"/>
+            <w:sz w:val="20"/>
+            <w:szCs w:val="20"/>
+          </w:rPr>
+          <w:t>FACULTAD DE INGENIERIA, CIENCIAS EXACTAS Y NATURALES</w:t>
+        </w:r>
+      </w:sdtContent>
+    </w:sdt>
+  </w:p>
+  <w:p>
+    <w:pPr>
+      <w:pStyle w:val="Encabezado"/>
+      <w:rPr>
+        <w:lang w:val="es-419"/>
+      </w:rPr>
+    </w:pPr>
+  </w:p>
+</w:hdr>
+</file>
+
 <file path=word/numbering.xml><?xml version="1.0" encoding="utf-8"?>
 <w:numbering xmlns:wpc="http://schemas.microsoft.com/office/word/2010/wordprocessingCanvas" xmlns:cx="http://schemas.microsoft.com/office/drawing/2014/chartex" xmlns:cx1="http://schemas.microsoft.com/office/drawing/2015/9/8/chartex" xmlns:cx2="http://schemas.microsoft.com/office/drawing/2015/10/21/chartex" xmlns:cx3="http://schemas.microsoft.com/office/drawing/2016/5/9/chartex" xmlns:cx4="http://schemas.microsoft.com/office/drawing/2016/5/10/chartex" xmlns:cx5="http://schemas.microsoft.com/office/drawing/2016/5/11/chartex" xmlns:cx6="http://schemas.microsoft.com/office/drawing/2016/5/12/chartex" xmlns:cx7="http://schemas.microsoft.com/office/drawing/2016/5/13/chartex" xmlns:cx8="http://schemas.microsoft.com/office/drawing/2016/5/14/chartex" xmlns:mc="http://schemas.openxmlformats.org/markup-compatibility/2006" xmlns:aink="http://schemas.microsoft.com/office/drawing/2016/ink" xmlns:am3d="http://schemas.microsoft.com/office/drawing/2017/model3d" xmlns:o="urn:schemas-microsoft-com:office:office" xmlns:r="http://schemas.openxmlformats.org/officeDocument/2006/relationships" xmlns:m="http://schemas.openxmlformats.org/officeDocument/2006/math" xmlns:v="urn:schemas-microsoft-com:vml" xmlns:wp14="http://schemas.microsoft.com/office/word/2010/wordprocessingDrawing" xmlns:wp="http://schemas.openxmlformats.org/drawingml/2006/wordprocessingDrawing" xmlns:w10="urn:schemas-microsoft-com:office:word" xmlns:w="http://schemas.openxmlformats.org/wordprocessingml/2006/main" xmlns:w14="http://schemas.microsoft.com/office/word/2010/wordml" xmlns:w15="http://schemas.microsoft.com/office/word/2012/wordml" xmlns:w16cex="http://schemas.microsoft.com/office/word/2018/wordml/cex" xmlns:w16cid="http://schemas.microsoft.com/office/word/2016/wordml/cid" xmlns:w16="http://schemas.microsoft.com/office/word/2018/wordml" xmlns:w16se="http://schemas.microsoft.com/office/word/2015/wordml/symex" xmlns:wpg="http://schemas.microsoft.com/office/word/2010/wordprocessingGroup" xmlns:wpi="http://schemas.microsoft.com/office/word/2010/wordprocessingInk" xmlns:wne="http://schemas.microsoft.com/office/word/2006/wordml" xmlns:wps="http://schemas.microsoft.com/office/word/2010/wordprocessingShape" mc:Ignorable="w14 w15 w16se w16cid w16 w16cex wp14">
   <w:abstractNum w:abstractNumId="0" w15:restartNumberingAfterBreak="0">
+    <w:nsid w:val="0BBC65C1"/>
+    <w:multiLevelType w:val="hybridMultilevel"/>
+    <w:tmpl w:val="E18A2C60"/>
+    <w:lvl w:ilvl="0" w:tplc="04090001">
+      <w:start w:val="1"/>
+      <w:numFmt w:val="bullet"/>
+      <w:lvlText w:val=""/>
+      <w:lvlJc w:val="left"/>
+      <w:pPr>
+        <w:ind w:left="1562" w:hanging="360"/>
+      </w:pPr>
+      <w:rPr>
+        <w:rFonts w:ascii="Symbol" w:hAnsi="Symbol" w:hint="default"/>
+      </w:rPr>
+    </w:lvl>
+    <w:lvl w:ilvl="1" w:tplc="04090003" w:tentative="1">
+      <w:start w:val="1"/>
+      <w:numFmt w:val="bullet"/>
+      <w:lvlText w:val="o"/>
+      <w:lvlJc w:val="left"/>
+      <w:pPr>
+        <w:ind w:left="2282" w:hanging="360"/>
+      </w:pPr>
+      <w:rPr>
+        <w:rFonts w:ascii="Courier New" w:hAnsi="Courier New" w:cs="Courier New" w:hint="default"/>
+      </w:rPr>
+    </w:lvl>
+    <w:lvl w:ilvl="2" w:tplc="04090005" w:tentative="1">
+      <w:start w:val="1"/>
+      <w:numFmt w:val="bullet"/>
+      <w:lvlText w:val=""/>
+      <w:lvlJc w:val="left"/>
+      <w:pPr>
+        <w:ind w:left="3002" w:hanging="360"/>
+      </w:pPr>
+      <w:rPr>
+        <w:rFonts w:ascii="Wingdings" w:hAnsi="Wingdings" w:hint="default"/>
+      </w:rPr>
+    </w:lvl>
+    <w:lvl w:ilvl="3" w:tplc="04090001" w:tentative="1">
+      <w:start w:val="1"/>
+      <w:numFmt w:val="bullet"/>
+      <w:lvlText w:val=""/>
+      <w:lvlJc w:val="left"/>
+      <w:pPr>
+        <w:ind w:left="3722" w:hanging="360"/>
+      </w:pPr>
+      <w:rPr>
+        <w:rFonts w:ascii="Symbol" w:hAnsi="Symbol" w:hint="default"/>
+      </w:rPr>
+    </w:lvl>
+    <w:lvl w:ilvl="4" w:tplc="04090003" w:tentative="1">
+      <w:start w:val="1"/>
+      <w:numFmt w:val="bullet"/>
+      <w:lvlText w:val="o"/>
+      <w:lvlJc w:val="left"/>
+      <w:pPr>
+        <w:ind w:left="4442" w:hanging="360"/>
+      </w:pPr>
+      <w:rPr>
+        <w:rFonts w:ascii="Courier New" w:hAnsi="Courier New" w:cs="Courier New" w:hint="default"/>
+      </w:rPr>
+    </w:lvl>
+    <w:lvl w:ilvl="5" w:tplc="04090005" w:tentative="1">
+      <w:start w:val="1"/>
+      <w:numFmt w:val="bullet"/>
+      <w:lvlText w:val=""/>
+      <w:lvlJc w:val="left"/>
+      <w:pPr>
+        <w:ind w:left="5162" w:hanging="360"/>
+      </w:pPr>
+      <w:rPr>
+        <w:rFonts w:ascii="Wingdings" w:hAnsi="Wingdings" w:hint="default"/>
+      </w:rPr>
+    </w:lvl>
+    <w:lvl w:ilvl="6" w:tplc="04090001" w:tentative="1">
+      <w:start w:val="1"/>
+      <w:numFmt w:val="bullet"/>
+      <w:lvlText w:val=""/>
+      <w:lvlJc w:val="left"/>
+      <w:pPr>
+        <w:ind w:left="5882" w:hanging="360"/>
+      </w:pPr>
+      <w:rPr>
+        <w:rFonts w:ascii="Symbol" w:hAnsi="Symbol" w:hint="default"/>
+      </w:rPr>
+    </w:lvl>
+    <w:lvl w:ilvl="7" w:tplc="04090003" w:tentative="1">
+      <w:start w:val="1"/>
+      <w:numFmt w:val="bullet"/>
+      <w:lvlText w:val="o"/>
+      <w:lvlJc w:val="left"/>
+      <w:pPr>
+        <w:ind w:left="6602" w:hanging="360"/>
+      </w:pPr>
+      <w:rPr>
+        <w:rFonts w:ascii="Courier New" w:hAnsi="Courier New" w:cs="Courier New" w:hint="default"/>
+      </w:rPr>
+    </w:lvl>
+    <w:lvl w:ilvl="8" w:tplc="04090005" w:tentative="1">
+      <w:start w:val="1"/>
+      <w:numFmt w:val="bullet"/>
+      <w:lvlText w:val=""/>
+      <w:lvlJc w:val="left"/>
+      <w:pPr>
+        <w:ind w:left="7322" w:hanging="360"/>
+      </w:pPr>
+      <w:rPr>
+        <w:rFonts w:ascii="Wingdings" w:hAnsi="Wingdings" w:hint="default"/>
+      </w:rPr>
+    </w:lvl>
+  </w:abstractNum>
+  <w:abstractNum w:abstractNumId="1" w15:restartNumberingAfterBreak="0">
     <w:nsid w:val="2271030E"/>
     <w:multiLevelType w:val="hybridMultilevel"/>
     <w:tmpl w:val="B036B034"/>
@@ -930,6 +1429,9 @@
     </w:lvl>
   </w:abstractNum>
   <w:num w:numId="1">
+    <w:abstractNumId w:val="1"/>
+  </w:num>
+  <w:num w:numId="2">
     <w:abstractNumId w:val="0"/>
   </w:num>
 </w:numbering>
@@ -1340,7 +1842,7 @@
       <w:lang w:val="es-AR" w:eastAsia="es-AR" w:bidi="es-AR"/>
     </w:rPr>
   </w:style>
-  <w:style w:type="paragraph" w:styleId="Heading1">
+  <w:style w:type="paragraph" w:styleId="Ttulo1">
     <w:name w:val="heading 1"/>
     <w:basedOn w:val="Normal"/>
     <w:uiPriority w:val="9"/>
@@ -1356,13 +1858,12 @@
       <w:szCs w:val="32"/>
     </w:rPr>
   </w:style>
-  <w:style w:type="character" w:default="1" w:styleId="DefaultParagraphFont">
+  <w:style w:type="character" w:default="1" w:styleId="Fuentedeprrafopredeter">
     <w:name w:val="Default Paragraph Font"/>
     <w:uiPriority w:val="1"/>
-    <w:semiHidden/>
     <w:unhideWhenUsed/>
   </w:style>
-  <w:style w:type="table" w:default="1" w:styleId="TableNormal">
+  <w:style w:type="table" w:default="1" w:styleId="Tablanormal">
     <w:name w:val="Normal Table"/>
     <w:uiPriority w:val="99"/>
     <w:semiHidden/>
@@ -1377,7 +1878,7 @@
       </w:tblCellMar>
     </w:tblPr>
   </w:style>
-  <w:style w:type="numbering" w:default="1" w:styleId="NoList">
+  <w:style w:type="numbering" w:default="1" w:styleId="Sinlista">
     <w:name w:val="No List"/>
     <w:uiPriority w:val="99"/>
     <w:semiHidden/>
@@ -1399,17 +1900,17 @@
       </w:tblCellMar>
     </w:tblPr>
   </w:style>
-  <w:style w:type="paragraph" w:styleId="BodyText">
+  <w:style w:type="paragraph" w:styleId="Textoindependiente">
     <w:name w:val="Body Text"/>
     <w:basedOn w:val="Normal"/>
-    <w:link w:val="BodyTextChar"/>
+    <w:link w:val="TextoindependienteCar"/>
     <w:uiPriority w:val="1"/>
     <w:qFormat/>
     <w:pPr>
       <w:ind w:left="841"/>
     </w:pPr>
   </w:style>
-  <w:style w:type="paragraph" w:styleId="ListParagraph">
+  <w:style w:type="paragraph" w:styleId="Prrafodelista">
     <w:name w:val="List Paragraph"/>
     <w:basedOn w:val="Normal"/>
     <w:uiPriority w:val="1"/>
@@ -1424,10 +1925,10 @@
     <w:uiPriority w:val="1"/>
     <w:qFormat/>
   </w:style>
-  <w:style w:type="character" w:customStyle="1" w:styleId="BodyTextChar">
-    <w:name w:val="Body Text Char"/>
-    <w:basedOn w:val="DefaultParagraphFont"/>
-    <w:link w:val="BodyText"/>
+  <w:style w:type="character" w:customStyle="1" w:styleId="TextoindependienteCar">
+    <w:name w:val="Texto independiente Car"/>
+    <w:basedOn w:val="Fuentedeprrafopredeter"/>
+    <w:link w:val="Textoindependiente"/>
     <w:uiPriority w:val="1"/>
     <w:rsid w:val="00226ED8"/>
     <w:rPr>
@@ -1435,7 +1936,759 @@
       <w:lang w:val="es-AR" w:eastAsia="es-AR" w:bidi="es-AR"/>
     </w:rPr>
   </w:style>
+  <w:style w:type="paragraph" w:styleId="Encabezado">
+    <w:name w:val="header"/>
+    <w:basedOn w:val="Normal"/>
+    <w:link w:val="EncabezadoCar"/>
+    <w:uiPriority w:val="99"/>
+    <w:unhideWhenUsed/>
+    <w:rsid w:val="00EC5A54"/>
+    <w:pPr>
+      <w:tabs>
+        <w:tab w:val="center" w:pos="4680"/>
+        <w:tab w:val="right" w:pos="9360"/>
+      </w:tabs>
+    </w:pPr>
+  </w:style>
+  <w:style w:type="character" w:customStyle="1" w:styleId="EncabezadoCar">
+    <w:name w:val="Encabezado Car"/>
+    <w:basedOn w:val="Fuentedeprrafopredeter"/>
+    <w:link w:val="Encabezado"/>
+    <w:uiPriority w:val="99"/>
+    <w:rsid w:val="00EC5A54"/>
+    <w:rPr>
+      <w:rFonts w:ascii="Calibri" w:eastAsia="Calibri" w:hAnsi="Calibri" w:cs="Calibri"/>
+      <w:lang w:val="es-AR" w:eastAsia="es-AR" w:bidi="es-AR"/>
+    </w:rPr>
+  </w:style>
+  <w:style w:type="paragraph" w:styleId="Piedepgina">
+    <w:name w:val="footer"/>
+    <w:basedOn w:val="Normal"/>
+    <w:link w:val="PiedepginaCar"/>
+    <w:uiPriority w:val="99"/>
+    <w:unhideWhenUsed/>
+    <w:rsid w:val="00EC5A54"/>
+    <w:pPr>
+      <w:tabs>
+        <w:tab w:val="center" w:pos="4680"/>
+        <w:tab w:val="right" w:pos="9360"/>
+      </w:tabs>
+    </w:pPr>
+  </w:style>
+  <w:style w:type="character" w:customStyle="1" w:styleId="PiedepginaCar">
+    <w:name w:val="Pie de página Car"/>
+    <w:basedOn w:val="Fuentedeprrafopredeter"/>
+    <w:link w:val="Piedepgina"/>
+    <w:uiPriority w:val="99"/>
+    <w:rsid w:val="00EC5A54"/>
+    <w:rPr>
+      <w:rFonts w:ascii="Calibri" w:eastAsia="Calibri" w:hAnsi="Calibri" w:cs="Calibri"/>
+      <w:lang w:val="es-AR" w:eastAsia="es-AR" w:bidi="es-AR"/>
+    </w:rPr>
+  </w:style>
+  <w:style w:type="character" w:styleId="Textodelmarcadordeposicin">
+    <w:name w:val="Placeholder Text"/>
+    <w:basedOn w:val="Fuentedeprrafopredeter"/>
+    <w:uiPriority w:val="99"/>
+    <w:semiHidden/>
+    <w:rsid w:val="00EC5A54"/>
+    <w:rPr>
+      <w:color w:val="808080"/>
+    </w:rPr>
+  </w:style>
 </w:styles>
+</file>
+
+<file path=word/glossary/document.xml><?xml version="1.0" encoding="utf-8"?>
+<w:glossaryDocument xmlns:wpc="http://schemas.microsoft.com/office/word/2010/wordprocessingCanvas" xmlns:cx="http://schemas.microsoft.com/office/drawing/2014/chartex" xmlns:cx1="http://schemas.microsoft.com/office/drawing/2015/9/8/chartex" xmlns:cx2="http://schemas.microsoft.com/office/drawing/2015/10/21/chartex" xmlns:cx3="http://schemas.microsoft.com/office/drawing/2016/5/9/chartex" xmlns:cx4="http://schemas.microsoft.com/office/drawing/2016/5/10/chartex" xmlns:cx5="http://schemas.microsoft.com/office/drawing/2016/5/11/chartex" xmlns:cx6="http://schemas.microsoft.com/office/drawing/2016/5/12/chartex" xmlns:cx7="http://schemas.microsoft.com/office/drawing/2016/5/13/chartex" xmlns:cx8="http://schemas.microsoft.com/office/drawing/2016/5/14/chartex" xmlns:mc="http://schemas.openxmlformats.org/markup-compatibility/2006" xmlns:aink="http://schemas.microsoft.com/office/drawing/2016/ink" xmlns:am3d="http://schemas.microsoft.com/office/drawing/2017/model3d" xmlns:o="urn:schemas-microsoft-com:office:office" xmlns:r="http://schemas.openxmlformats.org/officeDocument/2006/relationships" xmlns:m="http://schemas.openxmlformats.org/officeDocument/2006/math" xmlns:v="urn:schemas-microsoft-com:vml" xmlns:wp14="http://schemas.microsoft.com/office/word/2010/wordprocessingDrawing" xmlns:wp="http://schemas.openxmlformats.org/drawingml/2006/wordprocessingDrawing" xmlns:w10="urn:schemas-microsoft-com:office:word" xmlns:w="http://schemas.openxmlformats.org/wordprocessingml/2006/main" xmlns:w14="http://schemas.microsoft.com/office/word/2010/wordml" xmlns:w15="http://schemas.microsoft.com/office/word/2012/wordml" xmlns:w16cex="http://schemas.microsoft.com/office/word/2018/wordml/cex" xmlns:w16cid="http://schemas.microsoft.com/office/word/2016/wordml/cid" xmlns:w16="http://schemas.microsoft.com/office/word/2018/wordml" xmlns:w16se="http://schemas.microsoft.com/office/word/2015/wordml/symex" xmlns:wpg="http://schemas.microsoft.com/office/word/2010/wordprocessingGroup" xmlns:wpi="http://schemas.microsoft.com/office/word/2010/wordprocessingInk" xmlns:wne="http://schemas.microsoft.com/office/word/2006/wordml" xmlns:wps="http://schemas.microsoft.com/office/word/2010/wordprocessingShape" mc:Ignorable="w14 w15 w16se w16cid w16 w16cex wp14">
+  <w:docParts>
+    <w:docPart>
+      <w:docPartPr>
+        <w:name w:val="647B21D2F4F04370BDA888744DEEE4C8"/>
+        <w:category>
+          <w:name w:val="General"/>
+          <w:gallery w:val="placeholder"/>
+        </w:category>
+        <w:types>
+          <w:type w:val="bbPlcHdr"/>
+        </w:types>
+        <w:behaviors>
+          <w:behavior w:val="content"/>
+        </w:behaviors>
+        <w:guid w:val="{65385B07-05B7-495E-BFCF-066F4AFE8109}"/>
+      </w:docPartPr>
+      <w:docPartBody>
+        <w:p>
+          <w:pPr>
+            <w:pStyle w:val="647B21D2F4F04370BDA888744DEEE4C8"/>
+          </w:pPr>
+          <w:r>
+            <w:rPr>
+              <w:rStyle w:val="Textodelmarcadordeposicin"/>
+            </w:rPr>
+            <w:t>[Author name]</w:t>
+          </w:r>
+        </w:p>
+      </w:docPartBody>
+    </w:docPart>
+    <w:docPart>
+      <w:docPartPr>
+        <w:name w:val="618468D8EBDC4FE5B479B6E42B426BBC"/>
+        <w:category>
+          <w:name w:val="General"/>
+          <w:gallery w:val="placeholder"/>
+        </w:category>
+        <w:types>
+          <w:type w:val="bbPlcHdr"/>
+        </w:types>
+        <w:behaviors>
+          <w:behavior w:val="content"/>
+        </w:behaviors>
+        <w:guid w:val="{0D2CD102-D805-47C5-988A-3C80D8241DB9}"/>
+      </w:docPartPr>
+      <w:docPartBody>
+        <w:p>
+          <w:pPr>
+            <w:pStyle w:val="618468D8EBDC4FE5B479B6E42B426BBC"/>
+          </w:pPr>
+          <w:r>
+            <w:rPr>
+              <w:rStyle w:val="Textodelmarcadordeposicin"/>
+            </w:rPr>
+            <w:t>[Date]</w:t>
+          </w:r>
+        </w:p>
+      </w:docPartBody>
+    </w:docPart>
+    <w:docPart>
+      <w:docPartPr>
+        <w:name w:val="C9976E17021144B18D30F0DF24CA47EE"/>
+        <w:category>
+          <w:name w:val="General"/>
+          <w:gallery w:val="placeholder"/>
+        </w:category>
+        <w:types>
+          <w:type w:val="bbPlcHdr"/>
+        </w:types>
+        <w:behaviors>
+          <w:behavior w:val="content"/>
+        </w:behaviors>
+        <w:guid w:val="{1AB82FF7-7B80-4774-92B6-BC8049EEFAE5}"/>
+      </w:docPartPr>
+      <w:docPartBody>
+        <w:p>
+          <w:pPr>
+            <w:pStyle w:val="C9976E17021144B18D30F0DF24CA47EE"/>
+          </w:pPr>
+          <w:r>
+            <w:rPr>
+              <w:color w:val="44546A" w:themeColor="text2"/>
+              <w:sz w:val="20"/>
+              <w:szCs w:val="20"/>
+            </w:rPr>
+            <w:t>[Document title]</w:t>
+          </w:r>
+        </w:p>
+      </w:docPartBody>
+    </w:docPart>
+    <w:docPart>
+      <w:docPartPr>
+        <w:name w:val="44756FA8C13B43D48E944BA6DEA96503"/>
+        <w:category>
+          <w:name w:val="General"/>
+          <w:gallery w:val="placeholder"/>
+        </w:category>
+        <w:types>
+          <w:type w:val="bbPlcHdr"/>
+        </w:types>
+        <w:behaviors>
+          <w:behavior w:val="content"/>
+        </w:behaviors>
+        <w:guid w:val="{6F34A21B-A7B9-4C28-9777-B3B6CDB21BAF}"/>
+      </w:docPartPr>
+      <w:docPartBody>
+        <w:p>
+          <w:pPr>
+            <w:pStyle w:val="44756FA8C13B43D48E944BA6DEA96503"/>
+          </w:pPr>
+          <w:r>
+            <w:rPr>
+              <w:rStyle w:val="Textodemarcadordeposicin"/>
+              <w:lang w:val="es-ES"/>
+            </w:rPr>
+            <w:t>[Autor]</w:t>
+          </w:r>
+        </w:p>
+      </w:docPartBody>
+    </w:docPart>
+  </w:docParts>
+</w:glossaryDocument>
+</file>
+
+<file path=word/glossary/fontTable.xml><?xml version="1.0" encoding="utf-8"?>
+<w:fonts xmlns:mc="http://schemas.openxmlformats.org/markup-compatibility/2006" xmlns:r="http://schemas.openxmlformats.org/officeDocument/2006/relationships" xmlns:w="http://schemas.openxmlformats.org/wordprocessingml/2006/main" xmlns:w14="http://schemas.microsoft.com/office/word/2010/wordml" xmlns:w15="http://schemas.microsoft.com/office/word/2012/wordml" xmlns:w16cex="http://schemas.microsoft.com/office/word/2018/wordml/cex" xmlns:w16cid="http://schemas.microsoft.com/office/word/2016/wordml/cid" xmlns:w16="http://schemas.microsoft.com/office/word/2018/wordml" xmlns:w16se="http://schemas.microsoft.com/office/word/2015/wordml/symex" mc:Ignorable="w14 w15 w16se w16cid w16 w16cex">
+  <w:font w:name="Symbol">
+    <w:panose1 w:val="05050102010706020507"/>
+    <w:charset w:val="02"/>
+    <w:family w:val="roman"/>
+    <w:pitch w:val="variable"/>
+    <w:sig w:usb0="00000000" w:usb1="10000000" w:usb2="00000000" w:usb3="00000000" w:csb0="80000000" w:csb1="00000000"/>
+  </w:font>
+  <w:font w:name="Times New Roman">
+    <w:panose1 w:val="02020603050405020304"/>
+    <w:charset w:val="00"/>
+    <w:family w:val="roman"/>
+    <w:pitch w:val="variable"/>
+    <w:sig w:usb0="E0002AFF" w:usb1="C0007843" w:usb2="00000009" w:usb3="00000000" w:csb0="000001FF" w:csb1="00000000"/>
+  </w:font>
+  <w:font w:name="Courier New">
+    <w:panose1 w:val="02070309020205020404"/>
+    <w:charset w:val="00"/>
+    <w:family w:val="modern"/>
+    <w:pitch w:val="fixed"/>
+    <w:sig w:usb0="E0002EFF" w:usb1="C0007843" w:usb2="00000009" w:usb3="00000000" w:csb0="000001FF" w:csb1="00000000"/>
+  </w:font>
+  <w:font w:name="Wingdings">
+    <w:panose1 w:val="05000000000000000000"/>
+    <w:charset w:val="02"/>
+    <w:family w:val="auto"/>
+    <w:pitch w:val="variable"/>
+    <w:sig w:usb0="00000000" w:usb1="10000000" w:usb2="00000000" w:usb3="00000000" w:csb0="80000000" w:csb1="00000000"/>
+  </w:font>
+  <w:font w:name="Calibri">
+    <w:panose1 w:val="020F0502020204030204"/>
+    <w:charset w:val="00"/>
+    <w:family w:val="swiss"/>
+    <w:pitch w:val="variable"/>
+    <w:sig w:usb0="E0002AFF" w:usb1="4000ACFF" w:usb2="00000001" w:usb3="00000000" w:csb0="000001FF" w:csb1="00000000"/>
+  </w:font>
+  <w:font w:name="Calibri Light">
+    <w:panose1 w:val="020F0302020204030204"/>
+    <w:charset w:val="00"/>
+    <w:family w:val="swiss"/>
+    <w:pitch w:val="variable"/>
+    <w:sig w:usb0="A0002AEF" w:usb1="4000207B" w:usb2="00000000" w:usb3="00000000" w:csb0="000001FF" w:csb1="00000000"/>
+  </w:font>
+  <w:font w:name="Cambria">
+    <w:panose1 w:val="02040503050406030204"/>
+    <w:charset w:val="00"/>
+    <w:family w:val="roman"/>
+    <w:pitch w:val="variable"/>
+    <w:sig w:usb0="A00002EF" w:usb1="4000004B" w:usb2="00000000" w:usb3="00000000" w:csb0="0000019F" w:csb1="00000000"/>
+  </w:font>
+</w:fonts>
+</file>
+
+<file path=word/glossary/settings.xml><?xml version="1.0" encoding="utf-8"?>
+<w:settings xmlns:mc="http://schemas.openxmlformats.org/markup-compatibility/2006" xmlns:o="urn:schemas-microsoft-com:office:office" xmlns:r="http://schemas.openxmlformats.org/officeDocument/2006/relationships" xmlns:m="http://schemas.openxmlformats.org/officeDocument/2006/math" xmlns:v="urn:schemas-microsoft-com:vml" xmlns:w10="urn:schemas-microsoft-com:office:word" xmlns:w="http://schemas.openxmlformats.org/wordprocessingml/2006/main" xmlns:w14="http://schemas.microsoft.com/office/word/2010/wordml" xmlns:w15="http://schemas.microsoft.com/office/word/2012/wordml" xmlns:w16cex="http://schemas.microsoft.com/office/word/2018/wordml/cex" xmlns:w16cid="http://schemas.microsoft.com/office/word/2016/wordml/cid" xmlns:w16="http://schemas.microsoft.com/office/word/2018/wordml" xmlns:w16se="http://schemas.microsoft.com/office/word/2015/wordml/symex" xmlns:sl="http://schemas.openxmlformats.org/schemaLibrary/2006/main" mc:Ignorable="w14 w15 w16se w16cid w16 w16cex">
+  <w:view w:val="normal"/>
+  <w:defaultTabStop w:val="720"/>
+  <w:characterSpacingControl w:val="doNotCompress"/>
+  <w:compat>
+    <w:useFELayout/>
+    <w:compatSetting w:name="compatibilityMode" w:uri="http://schemas.microsoft.com/office/word" w:val="15"/>
+    <w:compatSetting w:name="overrideTableStyleFontSizeAndJustification" w:uri="http://schemas.microsoft.com/office/word" w:val="1"/>
+    <w:compatSetting w:name="enableOpenTypeFeatures" w:uri="http://schemas.microsoft.com/office/word" w:val="1"/>
+    <w:compatSetting w:name="doNotFlipMirrorIndents" w:uri="http://schemas.microsoft.com/office/word" w:val="1"/>
+    <w:compatSetting w:name="differentiateMultirowTableHeaders" w:uri="http://schemas.microsoft.com/office/word" w:val="1"/>
+    <w:compatSetting w:name="useWord2013TrackBottomHyphenation" w:uri="http://schemas.microsoft.com/office/word" w:val="0"/>
+  </w:compat>
+  <w:rsids>
+    <w:rsidRoot w:val="00E26E6F"/>
+    <w:rsid w:val="00673AE7"/>
+    <w:rsid w:val="00E26E6F"/>
+  </w:rsids>
+  <m:mathPr>
+    <m:mathFont m:val="Cambria Math"/>
+    <m:brkBin m:val="before"/>
+    <m:brkBinSub m:val="--"/>
+    <m:smallFrac m:val="0"/>
+    <m:dispDef/>
+    <m:lMargin m:val="0"/>
+    <m:rMargin m:val="0"/>
+    <m:defJc m:val="centerGroup"/>
+    <m:wrapIndent m:val="1440"/>
+    <m:intLim m:val="subSup"/>
+    <m:naryLim m:val="undOvr"/>
+  </m:mathPr>
+  <w:themeFontLang w:val="en-US"/>
+  <w:clrSchemeMapping w:bg1="light1" w:t1="dark1" w:bg2="light2" w:t2="dark2" w:accent1="accent1" w:accent2="accent2" w:accent3="accent3" w:accent4="accent4" w:accent5="accent5" w:accent6="accent6" w:hyperlink="hyperlink" w:followedHyperlink="followedHyperlink"/>
+  <w:decimalSymbol w:val="."/>
+  <w:listSeparator w:val=","/>
+  <w15:chartTrackingRefBased/>
+</w:settings>
+</file>
+
+<file path=word/glossary/styles.xml><?xml version="1.0" encoding="utf-8"?>
+<w:styles xmlns:mc="http://schemas.openxmlformats.org/markup-compatibility/2006" xmlns:r="http://schemas.openxmlformats.org/officeDocument/2006/relationships" xmlns:w="http://schemas.openxmlformats.org/wordprocessingml/2006/main" xmlns:w14="http://schemas.microsoft.com/office/word/2010/wordml" xmlns:w15="http://schemas.microsoft.com/office/word/2012/wordml" xmlns:w16cex="http://schemas.microsoft.com/office/word/2018/wordml/cex" xmlns:w16cid="http://schemas.microsoft.com/office/word/2016/wordml/cid" xmlns:w16="http://schemas.microsoft.com/office/word/2018/wordml" xmlns:w16se="http://schemas.microsoft.com/office/word/2015/wordml/symex" mc:Ignorable="w14 w15 w16se w16cid w16 w16cex">
+  <w:docDefaults>
+    <w:rPrDefault>
+      <w:rPr>
+        <w:rFonts w:asciiTheme="minorHAnsi" w:eastAsiaTheme="minorEastAsia" w:hAnsiTheme="minorHAnsi" w:cstheme="minorBidi"/>
+        <w:sz w:val="22"/>
+        <w:szCs w:val="22"/>
+        <w:lang w:val="en-US" w:eastAsia="en-US" w:bidi="ar-SA"/>
+      </w:rPr>
+    </w:rPrDefault>
+    <w:pPrDefault>
+      <w:pPr>
+        <w:spacing w:after="160" w:line="259" w:lineRule="auto"/>
+      </w:pPr>
+    </w:pPrDefault>
+  </w:docDefaults>
+  <w:latentStyles w:defLockedState="0" w:defUIPriority="99" w:defSemiHidden="0" w:defUnhideWhenUsed="0" w:defQFormat="0" w:count="376">
+    <w:lsdException w:name="Normal" w:uiPriority="0" w:qFormat="1"/>
+    <w:lsdException w:name="heading 1" w:uiPriority="9" w:qFormat="1"/>
+    <w:lsdException w:name="heading 2" w:semiHidden="1" w:uiPriority="9" w:unhideWhenUsed="1" w:qFormat="1"/>
+    <w:lsdException w:name="heading 3" w:semiHidden="1" w:uiPriority="9" w:unhideWhenUsed="1" w:qFormat="1"/>
+    <w:lsdException w:name="heading 4" w:semiHidden="1" w:uiPriority="9" w:unhideWhenUsed="1" w:qFormat="1"/>
+    <w:lsdException w:name="heading 5" w:semiHidden="1" w:uiPriority="9" w:unhideWhenUsed="1" w:qFormat="1"/>
+    <w:lsdException w:name="heading 6" w:semiHidden="1" w:uiPriority="9" w:unhideWhenUsed="1" w:qFormat="1"/>
+    <w:lsdException w:name="heading 7" w:semiHidden="1" w:uiPriority="9" w:unhideWhenUsed="1" w:qFormat="1"/>
+    <w:lsdException w:name="heading 8" w:semiHidden="1" w:uiPriority="9" w:unhideWhenUsed="1" w:qFormat="1"/>
+    <w:lsdException w:name="heading 9" w:semiHidden="1" w:uiPriority="9" w:unhideWhenUsed="1" w:qFormat="1"/>
+    <w:lsdException w:name="index 1" w:semiHidden="1" w:unhideWhenUsed="1"/>
+    <w:lsdException w:name="index 2" w:semiHidden="1" w:unhideWhenUsed="1"/>
+    <w:lsdException w:name="index 3" w:semiHidden="1" w:unhideWhenUsed="1"/>
+    <w:lsdException w:name="index 4" w:semiHidden="1" w:unhideWhenUsed="1"/>
+    <w:lsdException w:name="index 5" w:semiHidden="1" w:unhideWhenUsed="1"/>
+    <w:lsdException w:name="index 6" w:semiHidden="1" w:unhideWhenUsed="1"/>
+    <w:lsdException w:name="index 7" w:semiHidden="1" w:unhideWhenUsed="1"/>
+    <w:lsdException w:name="index 8" w:semiHidden="1" w:unhideWhenUsed="1"/>
+    <w:lsdException w:name="index 9" w:semiHidden="1" w:unhideWhenUsed="1"/>
+    <w:lsdException w:name="toc 1" w:semiHidden="1" w:uiPriority="39" w:unhideWhenUsed="1"/>
+    <w:lsdException w:name="toc 2" w:semiHidden="1" w:uiPriority="39" w:unhideWhenUsed="1"/>
+    <w:lsdException w:name="toc 3" w:semiHidden="1" w:uiPriority="39" w:unhideWhenUsed="1"/>
+    <w:lsdException w:name="toc 4" w:semiHidden="1" w:uiPriority="39" w:unhideWhenUsed="1"/>
+    <w:lsdException w:name="toc 5" w:semiHidden="1" w:uiPriority="39" w:unhideWhenUsed="1"/>
+    <w:lsdException w:name="toc 6" w:semiHidden="1" w:uiPriority="39" w:unhideWhenUsed="1"/>
+    <w:lsdException w:name="toc 7" w:semiHidden="1" w:uiPriority="39" w:unhideWhenUsed="1"/>
+    <w:lsdException w:name="toc 8" w:semiHidden="1" w:uiPriority="39" w:unhideWhenUsed="1"/>
+    <w:lsdException w:name="toc 9" w:semiHidden="1" w:uiPriority="39" w:unhideWhenUsed="1"/>
+    <w:lsdException w:name="Normal Indent" w:semiHidden="1" w:unhideWhenUsed="1"/>
+    <w:lsdException w:name="footnote text" w:semiHidden="1" w:unhideWhenUsed="1"/>
+    <w:lsdException w:name="annotation text" w:semiHidden="1" w:unhideWhenUsed="1"/>
+    <w:lsdException w:name="header" w:semiHidden="1" w:unhideWhenUsed="1"/>
+    <w:lsdException w:name="footer" w:semiHidden="1" w:unhideWhenUsed="1"/>
+    <w:lsdException w:name="index heading" w:semiHidden="1" w:unhideWhenUsed="1"/>
+    <w:lsdException w:name="caption" w:semiHidden="1" w:uiPriority="35" w:unhideWhenUsed="1" w:qFormat="1"/>
+    <w:lsdException w:name="table of figures" w:semiHidden="1" w:unhideWhenUsed="1"/>
+    <w:lsdException w:name="envelope address" w:semiHidden="1" w:unhideWhenUsed="1"/>
+    <w:lsdException w:name="envelope return" w:semiHidden="1" w:unhideWhenUsed="1"/>
+    <w:lsdException w:name="footnote reference" w:semiHidden="1" w:unhideWhenUsed="1"/>
+    <w:lsdException w:name="annotation reference" w:semiHidden="1" w:unhideWhenUsed="1"/>
+    <w:lsdException w:name="line number" w:semiHidden="1" w:unhideWhenUsed="1"/>
+    <w:lsdException w:name="page number" w:semiHidden="1" w:unhideWhenUsed="1"/>
+    <w:lsdException w:name="endnote reference" w:semiHidden="1" w:unhideWhenUsed="1"/>
+    <w:lsdException w:name="endnote text" w:semiHidden="1" w:unhideWhenUsed="1"/>
+    <w:lsdException w:name="table of authorities" w:semiHidden="1" w:unhideWhenUsed="1"/>
+    <w:lsdException w:name="macro" w:semiHidden="1" w:unhideWhenUsed="1"/>
+    <w:lsdException w:name="toa heading" w:semiHidden="1" w:unhideWhenUsed="1"/>
+    <w:lsdException w:name="List" w:semiHidden="1" w:unhideWhenUsed="1"/>
+    <w:lsdException w:name="List Bullet" w:semiHidden="1" w:unhideWhenUsed="1"/>
+    <w:lsdException w:name="List Number" w:semiHidden="1" w:unhideWhenUsed="1"/>
+    <w:lsdException w:name="List 2" w:semiHidden="1" w:unhideWhenUsed="1"/>
+    <w:lsdException w:name="List 3" w:semiHidden="1" w:unhideWhenUsed="1"/>
+    <w:lsdException w:name="List 4" w:semiHidden="1" w:unhideWhenUsed="1"/>
+    <w:lsdException w:name="List 5" w:semiHidden="1" w:unhideWhenUsed="1"/>
+    <w:lsdException w:name="List Bullet 2" w:semiHidden="1" w:unhideWhenUsed="1"/>
+    <w:lsdException w:name="List Bullet 3" w:semiHidden="1" w:unhideWhenUsed="1"/>
+    <w:lsdException w:name="List Bullet 4" w:semiHidden="1" w:unhideWhenUsed="1"/>
+    <w:lsdException w:name="List Bullet 5" w:semiHidden="1" w:unhideWhenUsed="1"/>
+    <w:lsdException w:name="List Number 2" w:semiHidden="1" w:unhideWhenUsed="1"/>
+    <w:lsdException w:name="List Number 3" w:semiHidden="1" w:unhideWhenUsed="1"/>
+    <w:lsdException w:name="List Number 4" w:semiHidden="1" w:unhideWhenUsed="1"/>
+    <w:lsdException w:name="List Number 5" w:semiHidden="1" w:unhideWhenUsed="1"/>
+    <w:lsdException w:name="Title" w:uiPriority="10" w:qFormat="1"/>
+    <w:lsdException w:name="Closing" w:semiHidden="1" w:unhideWhenUsed="1"/>
+    <w:lsdException w:name="Signature" w:semiHidden="1" w:unhideWhenUsed="1"/>
+    <w:lsdException w:name="Default Paragraph Font" w:semiHidden="1" w:uiPriority="1" w:unhideWhenUsed="1"/>
+    <w:lsdException w:name="Body Text" w:semiHidden="1" w:unhideWhenUsed="1"/>
+    <w:lsdException w:name="Body Text Indent" w:semiHidden="1" w:unhideWhenUsed="1"/>
+    <w:lsdException w:name="List Continue" w:semiHidden="1" w:unhideWhenUsed="1"/>
+    <w:lsdException w:name="List Continue 2" w:semiHidden="1" w:unhideWhenUsed="1"/>
+    <w:lsdException w:name="List Continue 3" w:semiHidden="1" w:unhideWhenUsed="1"/>
+    <w:lsdException w:name="List Continue 4" w:semiHidden="1" w:unhideWhenUsed="1"/>
+    <w:lsdException w:name="List Continue 5" w:semiHidden="1" w:unhideWhenUsed="1"/>
+    <w:lsdException w:name="Message Header" w:semiHidden="1" w:unhideWhenUsed="1"/>
+    <w:lsdException w:name="Subtitle" w:uiPriority="11" w:qFormat="1"/>
+    <w:lsdException w:name="Salutation" w:semiHidden="1" w:unhideWhenUsed="1"/>
+    <w:lsdException w:name="Date" w:semiHidden="1" w:unhideWhenUsed="1"/>
+    <w:lsdException w:name="Body Text First Indent" w:semiHidden="1" w:unhideWhenUsed="1"/>
+    <w:lsdException w:name="Body Text First Indent 2" w:semiHidden="1" w:unhideWhenUsed="1"/>
+    <w:lsdException w:name="Note Heading" w:semiHidden="1" w:unhideWhenUsed="1"/>
+    <w:lsdException w:name="Body Text 2" w:semiHidden="1" w:unhideWhenUsed="1"/>
+    <w:lsdException w:name="Body Text 3" w:semiHidden="1" w:unhideWhenUsed="1"/>
+    <w:lsdException w:name="Body Text Indent 2" w:semiHidden="1" w:unhideWhenUsed="1"/>
+    <w:lsdException w:name="Body Text Indent 3" w:semiHidden="1" w:unhideWhenUsed="1"/>
+    <w:lsdException w:name="Block Text" w:semiHidden="1" w:unhideWhenUsed="1"/>
+    <w:lsdException w:name="Hyperlink" w:semiHidden="1" w:unhideWhenUsed="1"/>
+    <w:lsdException w:name="FollowedHyperlink" w:semiHidden="1" w:unhideWhenUsed="1"/>
+    <w:lsdException w:name="Strong" w:uiPriority="22" w:qFormat="1"/>
+    <w:lsdException w:name="Emphasis" w:uiPriority="20" w:qFormat="1"/>
+    <w:lsdException w:name="Document Map" w:semiHidden="1" w:unhideWhenUsed="1"/>
+    <w:lsdException w:name="Plain Text" w:semiHidden="1" w:unhideWhenUsed="1"/>
+    <w:lsdException w:name="E-mail Signature" w:semiHidden="1" w:unhideWhenUsed="1"/>
+    <w:lsdException w:name="HTML Top of Form" w:semiHidden="1" w:unhideWhenUsed="1"/>
+    <w:lsdException w:name="HTML Bottom of Form" w:semiHidden="1" w:unhideWhenUsed="1"/>
+    <w:lsdException w:name="Normal (Web)" w:semiHidden="1" w:unhideWhenUsed="1"/>
+    <w:lsdException w:name="HTML Acronym" w:semiHidden="1" w:unhideWhenUsed="1"/>
+    <w:lsdException w:name="HTML Address" w:semiHidden="1" w:unhideWhenUsed="1"/>
+    <w:lsdException w:name="HTML Cite" w:semiHidden="1" w:unhideWhenUsed="1"/>
+    <w:lsdException w:name="HTML Code" w:semiHidden="1" w:unhideWhenUsed="1"/>
+    <w:lsdException w:name="HTML Definition" w:semiHidden="1" w:unhideWhenUsed="1"/>
+    <w:lsdException w:name="HTML Keyboard" w:semiHidden="1" w:unhideWhenUsed="1"/>
+    <w:lsdException w:name="HTML Preformatted" w:semiHidden="1" w:unhideWhenUsed="1"/>
+    <w:lsdException w:name="HTML Sample" w:semiHidden="1" w:unhideWhenUsed="1"/>
+    <w:lsdException w:name="HTML Typewriter" w:semiHidden="1" w:unhideWhenUsed="1"/>
+    <w:lsdException w:name="HTML Variable" w:semiHidden="1" w:unhideWhenUsed="1"/>
+    <w:lsdException w:name="Normal Table" w:semiHidden="1" w:unhideWhenUsed="1"/>
+    <w:lsdException w:name="annotation subject" w:semiHidden="1" w:unhideWhenUsed="1"/>
+    <w:lsdException w:name="No List" w:semiHidden="1" w:unhideWhenUsed="1"/>
+    <w:lsdException w:name="Outline List 1" w:semiHidden="1" w:unhideWhenUsed="1"/>
+    <w:lsdException w:name="Outline List 2" w:semiHidden="1" w:unhideWhenUsed="1"/>
+    <w:lsdException w:name="Outline List 3" w:semiHidden="1" w:unhideWhenUsed="1"/>
+    <w:lsdException w:name="Table Simple 1" w:semiHidden="1" w:unhideWhenUsed="1"/>
+    <w:lsdException w:name="Table Simple 2" w:semiHidden="1" w:unhideWhenUsed="1"/>
+    <w:lsdException w:name="Table Simple 3" w:semiHidden="1" w:unhideWhenUsed="1"/>
+    <w:lsdException w:name="Table Classic 1" w:semiHidden="1" w:unhideWhenUsed="1"/>
+    <w:lsdException w:name="Table Classic 2" w:semiHidden="1" w:unhideWhenUsed="1"/>
+    <w:lsdException w:name="Table Classic 3" w:semiHidden="1" w:unhideWhenUsed="1"/>
+    <w:lsdException w:name="Table Classic 4" w:semiHidden="1" w:unhideWhenUsed="1"/>
+    <w:lsdException w:name="Table Colorful 1" w:semiHidden="1" w:unhideWhenUsed="1"/>
+    <w:lsdException w:name="Table Colorful 2" w:semiHidden="1" w:unhideWhenUsed="1"/>
+    <w:lsdException w:name="Table Colorful 3" w:semiHidden="1" w:unhideWhenUsed="1"/>
+    <w:lsdException w:name="Table Columns 1" w:semiHidden="1" w:unhideWhenUsed="1"/>
+    <w:lsdException w:name="Table Columns 2" w:semiHidden="1" w:unhideWhenUsed="1"/>
+    <w:lsdException w:name="Table Columns 3" w:semiHidden="1" w:unhideWhenUsed="1"/>
+    <w:lsdException w:name="Table Columns 4" w:semiHidden="1" w:unhideWhenUsed="1"/>
+    <w:lsdException w:name="Table Columns 5" w:semiHidden="1" w:unhideWhenUsed="1"/>
+    <w:lsdException w:name="Table Grid 1" w:semiHidden="1" w:unhideWhenUsed="1"/>
+    <w:lsdException w:name="Table Grid 2" w:semiHidden="1" w:unhideWhenUsed="1"/>
+    <w:lsdException w:name="Table Grid 3" w:semiHidden="1" w:unhideWhenUsed="1"/>
+    <w:lsdException w:name="Table Grid 4" w:semiHidden="1" w:unhideWhenUsed="1"/>
+    <w:lsdException w:name="Table Grid 5" w:semiHidden="1" w:unhideWhenUsed="1"/>
+    <w:lsdException w:name="Table Grid 6" w:semiHidden="1" w:unhideWhenUsed="1"/>
+    <w:lsdException w:name="Table Grid 7" w:semiHidden="1" w:unhideWhenUsed="1"/>
+    <w:lsdException w:name="Table Grid 8" w:semiHidden="1" w:unhideWhenUsed="1"/>
+    <w:lsdException w:name="Table List 1" w:semiHidden="1" w:unhideWhenUsed="1"/>
+    <w:lsdException w:name="Table List 2" w:semiHidden="1" w:unhideWhenUsed="1"/>
+    <w:lsdException w:name="Table List 3" w:semiHidden="1" w:unhideWhenUsed="1"/>
+    <w:lsdException w:name="Table List 4" w:semiHidden="1" w:unhideWhenUsed="1"/>
+    <w:lsdException w:name="Table List 5" w:semiHidden="1" w:unhideWhenUsed="1"/>
+    <w:lsdException w:name="Table List 6" w:semiHidden="1" w:unhideWhenUsed="1"/>
+    <w:lsdException w:name="Table List 7" w:semiHidden="1" w:unhideWhenUsed="1"/>
+    <w:lsdException w:name="Table List 8" w:semiHidden="1" w:unhideWhenUsed="1"/>
+    <w:lsdException w:name="Table 3D effects 1" w:semiHidden="1" w:unhideWhenUsed="1"/>
+    <w:lsdException w:name="Table 3D effects 2" w:semiHidden="1" w:unhideWhenUsed="1"/>
+    <w:lsdException w:name="Table 3D effects 3" w:semiHidden="1" w:unhideWhenUsed="1"/>
+    <w:lsdException w:name="Table Contemporary" w:semiHidden="1" w:unhideWhenUsed="1"/>
+    <w:lsdException w:name="Table Elegant" w:semiHidden="1" w:unhideWhenUsed="1"/>
+    <w:lsdException w:name="Table Professional" w:semiHidden="1" w:unhideWhenUsed="1"/>
+    <w:lsdException w:name="Table Subtle 1" w:semiHidden="1" w:unhideWhenUsed="1"/>
+    <w:lsdException w:name="Table Subtle 2" w:semiHidden="1" w:unhideWhenUsed="1"/>
+    <w:lsdException w:name="Table Web 1" w:semiHidden="1" w:unhideWhenUsed="1"/>
+    <w:lsdException w:name="Table Web 2" w:semiHidden="1" w:unhideWhenUsed="1"/>
+    <w:lsdException w:name="Table Web 3" w:semiHidden="1" w:unhideWhenUsed="1"/>
+    <w:lsdException w:name="Balloon Text" w:semiHidden="1" w:unhideWhenUsed="1"/>
+    <w:lsdException w:name="Table Grid" w:uiPriority="39"/>
+    <w:lsdException w:name="Table Theme" w:semiHidden="1" w:unhideWhenUsed="1"/>
+    <w:lsdException w:name="Placeholder Text" w:semiHidden="1"/>
+    <w:lsdException w:name="No Spacing" w:uiPriority="1" w:qFormat="1"/>
+    <w:lsdException w:name="Light Shading" w:uiPriority="60"/>
+    <w:lsdException w:name="Light List" w:uiPriority="61"/>
+    <w:lsdException w:name="Light Grid" w:uiPriority="62"/>
+    <w:lsdException w:name="Medium Shading 1" w:uiPriority="63"/>
+    <w:lsdException w:name="Medium Shading 2" w:uiPriority="64"/>
+    <w:lsdException w:name="Medium List 1" w:uiPriority="65"/>
+    <w:lsdException w:name="Medium List 2" w:uiPriority="66"/>
+    <w:lsdException w:name="Medium Grid 1" w:uiPriority="67"/>
+    <w:lsdException w:name="Medium Grid 2" w:uiPriority="68"/>
+    <w:lsdException w:name="Medium Grid 3" w:uiPriority="69"/>
+    <w:lsdException w:name="Dark List" w:uiPriority="70"/>
+    <w:lsdException w:name="Colorful Shading" w:uiPriority="71"/>
+    <w:lsdException w:name="Colorful List" w:uiPriority="72"/>
+    <w:lsdException w:name="Colorful Grid" w:uiPriority="73"/>
+    <w:lsdException w:name="Light Shading Accent 1" w:uiPriority="60"/>
+    <w:lsdException w:name="Light List Accent 1" w:uiPriority="61"/>
+    <w:lsdException w:name="Light Grid Accent 1" w:uiPriority="62"/>
+    <w:lsdException w:name="Medium Shading 1 Accent 1" w:uiPriority="63"/>
+    <w:lsdException w:name="Medium Shading 2 Accent 1" w:uiPriority="64"/>
+    <w:lsdException w:name="Medium List 1 Accent 1" w:uiPriority="65"/>
+    <w:lsdException w:name="Revision" w:semiHidden="1"/>
+    <w:lsdException w:name="List Paragraph" w:uiPriority="34" w:qFormat="1"/>
+    <w:lsdException w:name="Quote" w:uiPriority="29" w:qFormat="1"/>
+    <w:lsdException w:name="Intense Quote" w:uiPriority="30" w:qFormat="1"/>
+    <w:lsdException w:name="Medium List 2 Accent 1" w:uiPriority="66"/>
+    <w:lsdException w:name="Medium Grid 1 Accent 1" w:uiPriority="67"/>
+    <w:lsdException w:name="Medium Grid 2 Accent 1" w:uiPriority="68"/>
+    <w:lsdException w:name="Medium Grid 3 Accent 1" w:uiPriority="69"/>
+    <w:lsdException w:name="Dark List Accent 1" w:uiPriority="70"/>
+    <w:lsdException w:name="Colorful Shading Accent 1" w:uiPriority="71"/>
+    <w:lsdException w:name="Colorful List Accent 1" w:uiPriority="72"/>
+    <w:lsdException w:name="Colorful Grid Accent 1" w:uiPriority="73"/>
+    <w:lsdException w:name="Light Shading Accent 2" w:uiPriority="60"/>
+    <w:lsdException w:name="Light List Accent 2" w:uiPriority="61"/>
+    <w:lsdException w:name="Light Grid Accent 2" w:uiPriority="62"/>
+    <w:lsdException w:name="Medium Shading 1 Accent 2" w:uiPriority="63"/>
+    <w:lsdException w:name="Medium Shading 2 Accent 2" w:uiPriority="64"/>
+    <w:lsdException w:name="Medium List 1 Accent 2" w:uiPriority="65"/>
+    <w:lsdException w:name="Medium List 2 Accent 2" w:uiPriority="66"/>
+    <w:lsdException w:name="Medium Grid 1 Accent 2" w:uiPriority="67"/>
+    <w:lsdException w:name="Medium Grid 2 Accent 2" w:uiPriority="68"/>
+    <w:lsdException w:name="Medium Grid 3 Accent 2" w:uiPriority="69"/>
+    <w:lsdException w:name="Dark List Accent 2" w:uiPriority="70"/>
+    <w:lsdException w:name="Colorful Shading Accent 2" w:uiPriority="71"/>
+    <w:lsdException w:name="Colorful List Accent 2" w:uiPriority="72"/>
+    <w:lsdException w:name="Colorful Grid Accent 2" w:uiPriority="73"/>
+    <w:lsdException w:name="Light Shading Accent 3" w:uiPriority="60"/>
+    <w:lsdException w:name="Light List Accent 3" w:uiPriority="61"/>
+    <w:lsdException w:name="Light Grid Accent 3" w:uiPriority="62"/>
+    <w:lsdException w:name="Medium Shading 1 Accent 3" w:uiPriority="63"/>
+    <w:lsdException w:name="Medium Shading 2 Accent 3" w:uiPriority="64"/>
+    <w:lsdException w:name="Medium List 1 Accent 3" w:uiPriority="65"/>
+    <w:lsdException w:name="Medium List 2 Accent 3" w:uiPriority="66"/>
+    <w:lsdException w:name="Medium Grid 1 Accent 3" w:uiPriority="67"/>
+    <w:lsdException w:name="Medium Grid 2 Accent 3" w:uiPriority="68"/>
+    <w:lsdException w:name="Medium Grid 3 Accent 3" w:uiPriority="69"/>
+    <w:lsdException w:name="Dark List Accent 3" w:uiPriority="70"/>
+    <w:lsdException w:name="Colorful Shading Accent 3" w:uiPriority="71"/>
+    <w:lsdException w:name="Colorful List Accent 3" w:uiPriority="72"/>
+    <w:lsdException w:name="Colorful Grid Accent 3" w:uiPriority="73"/>
+    <w:lsdException w:name="Light Shading Accent 4" w:uiPriority="60"/>
+    <w:lsdException w:name="Light List Accent 4" w:uiPriority="61"/>
+    <w:lsdException w:name="Light Grid Accent 4" w:uiPriority="62"/>
+    <w:lsdException w:name="Medium Shading 1 Accent 4" w:uiPriority="63"/>
+    <w:lsdException w:name="Medium Shading 2 Accent 4" w:uiPriority="64"/>
+    <w:lsdException w:name="Medium List 1 Accent 4" w:uiPriority="65"/>
+    <w:lsdException w:name="Medium List 2 Accent 4" w:uiPriority="66"/>
+    <w:lsdException w:name="Medium Grid 1 Accent 4" w:uiPriority="67"/>
+    <w:lsdException w:name="Medium Grid 2 Accent 4" w:uiPriority="68"/>
+    <w:lsdException w:name="Medium Grid 3 Accent 4" w:uiPriority="69"/>
+    <w:lsdException w:name="Dark List Accent 4" w:uiPriority="70"/>
+    <w:lsdException w:name="Colorful Shading Accent 4" w:uiPriority="71"/>
+    <w:lsdException w:name="Colorful List Accent 4" w:uiPriority="72"/>
+    <w:lsdException w:name="Colorful Grid Accent 4" w:uiPriority="73"/>
+    <w:lsdException w:name="Light Shading Accent 5" w:uiPriority="60"/>
+    <w:lsdException w:name="Light List Accent 5" w:uiPriority="61"/>
+    <w:lsdException w:name="Light Grid Accent 5" w:uiPriority="62"/>
+    <w:lsdException w:name="Medium Shading 1 Accent 5" w:uiPriority="63"/>
+    <w:lsdException w:name="Medium Shading 2 Accent 5" w:uiPriority="64"/>
+    <w:lsdException w:name="Medium List 1 Accent 5" w:uiPriority="65"/>
+    <w:lsdException w:name="Medium List 2 Accent 5" w:uiPriority="66"/>
+    <w:lsdException w:name="Medium Grid 1 Accent 5" w:uiPriority="67"/>
+    <w:lsdException w:name="Medium Grid 2 Accent 5" w:uiPriority="68"/>
+    <w:lsdException w:name="Medium Grid 3 Accent 5" w:uiPriority="69"/>
+    <w:lsdException w:name="Dark List Accent 5" w:uiPriority="70"/>
+    <w:lsdException w:name="Colorful Shading Accent 5" w:uiPriority="71"/>
+    <w:lsdException w:name="Colorful List Accent 5" w:uiPriority="72"/>
+    <w:lsdException w:name="Colorful Grid Accent 5" w:uiPriority="73"/>
+    <w:lsdException w:name="Light Shading Accent 6" w:uiPriority="60"/>
+    <w:lsdException w:name="Light List Accent 6" w:uiPriority="61"/>
+    <w:lsdException w:name="Light Grid Accent 6" w:uiPriority="62"/>
+    <w:lsdException w:name="Medium Shading 1 Accent 6" w:uiPriority="63"/>
+    <w:lsdException w:name="Medium Shading 2 Accent 6" w:uiPriority="64"/>
+    <w:lsdException w:name="Medium List 1 Accent 6" w:uiPriority="65"/>
+    <w:lsdException w:name="Medium List 2 Accent 6" w:uiPriority="66"/>
+    <w:lsdException w:name="Medium Grid 1 Accent 6" w:uiPriority="67"/>
+    <w:lsdException w:name="Medium Grid 2 Accent 6" w:uiPriority="68"/>
+    <w:lsdException w:name="Medium Grid 3 Accent 6" w:uiPriority="69"/>
+    <w:lsdException w:name="Dark List Accent 6" w:uiPriority="70"/>
+    <w:lsdException w:name="Colorful Shading Accent 6" w:uiPriority="71"/>
+    <w:lsdException w:name="Colorful List Accent 6" w:uiPriority="72"/>
+    <w:lsdException w:name="Colorful Grid Accent 6" w:uiPriority="73"/>
+    <w:lsdException w:name="Subtle Emphasis" w:uiPriority="19" w:qFormat="1"/>
+    <w:lsdException w:name="Intense Emphasis" w:uiPriority="21" w:qFormat="1"/>
+    <w:lsdException w:name="Subtle Reference" w:uiPriority="31" w:qFormat="1"/>
+    <w:lsdException w:name="Intense Reference" w:uiPriority="32" w:qFormat="1"/>
+    <w:lsdException w:name="Book Title" w:uiPriority="33" w:qFormat="1"/>
+    <w:lsdException w:name="Bibliography" w:semiHidden="1" w:uiPriority="37" w:unhideWhenUsed="1"/>
+    <w:lsdException w:name="TOC Heading" w:semiHidden="1" w:uiPriority="39" w:unhideWhenUsed="1" w:qFormat="1"/>
+    <w:lsdException w:name="Plain Table 1" w:uiPriority="41"/>
+    <w:lsdException w:name="Plain Table 2" w:uiPriority="42"/>
+    <w:lsdException w:name="Plain Table 3" w:uiPriority="43"/>
+    <w:lsdException w:name="Plain Table 4" w:uiPriority="44"/>
+    <w:lsdException w:name="Plain Table 5" w:uiPriority="45"/>
+    <w:lsdException w:name="Grid Table Light" w:uiPriority="40"/>
+    <w:lsdException w:name="Grid Table 1 Light" w:uiPriority="46"/>
+    <w:lsdException w:name="Grid Table 2" w:uiPriority="47"/>
+    <w:lsdException w:name="Grid Table 3" w:uiPriority="48"/>
+    <w:lsdException w:name="Grid Table 4" w:uiPriority="49"/>
+    <w:lsdException w:name="Grid Table 5 Dark" w:uiPriority="50"/>
+    <w:lsdException w:name="Grid Table 6 Colorful" w:uiPriority="51"/>
+    <w:lsdException w:name="Grid Table 7 Colorful" w:uiPriority="52"/>
+    <w:lsdException w:name="Grid Table 1 Light Accent 1" w:uiPriority="46"/>
+    <w:lsdException w:name="Grid Table 2 Accent 1" w:uiPriority="47"/>
+    <w:lsdException w:name="Grid Table 3 Accent 1" w:uiPriority="48"/>
+    <w:lsdException w:name="Grid Table 4 Accent 1" w:uiPriority="49"/>
+    <w:lsdException w:name="Grid Table 5 Dark Accent 1" w:uiPriority="50"/>
+    <w:lsdException w:name="Grid Table 6 Colorful Accent 1" w:uiPriority="51"/>
+    <w:lsdException w:name="Grid Table 7 Colorful Accent 1" w:uiPriority="52"/>
+    <w:lsdException w:name="Grid Table 1 Light Accent 2" w:uiPriority="46"/>
+    <w:lsdException w:name="Grid Table 2 Accent 2" w:uiPriority="47"/>
+    <w:lsdException w:name="Grid Table 3 Accent 2" w:uiPriority="48"/>
+    <w:lsdException w:name="Grid Table 4 Accent 2" w:uiPriority="49"/>
+    <w:lsdException w:name="Grid Table 5 Dark Accent 2" w:uiPriority="50"/>
+    <w:lsdException w:name="Grid Table 6 Colorful Accent 2" w:uiPriority="51"/>
+    <w:lsdException w:name="Grid Table 7 Colorful Accent 2" w:uiPriority="52"/>
+    <w:lsdException w:name="Grid Table 1 Light Accent 3" w:uiPriority="46"/>
+    <w:lsdException w:name="Grid Table 2 Accent 3" w:uiPriority="47"/>
+    <w:lsdException w:name="Grid Table 3 Accent 3" w:uiPriority="48"/>
+    <w:lsdException w:name="Grid Table 4 Accent 3" w:uiPriority="49"/>
+    <w:lsdException w:name="Grid Table 5 Dark Accent 3" w:uiPriority="50"/>
+    <w:lsdException w:name="Grid Table 6 Colorful Accent 3" w:uiPriority="51"/>
+    <w:lsdException w:name="Grid Table 7 Colorful Accent 3" w:uiPriority="52"/>
+    <w:lsdException w:name="Grid Table 1 Light Accent 4" w:uiPriority="46"/>
+    <w:lsdException w:name="Grid Table 2 Accent 4" w:uiPriority="47"/>
+    <w:lsdException w:name="Grid Table 3 Accent 4" w:uiPriority="48"/>
+    <w:lsdException w:name="Grid Table 4 Accent 4" w:uiPriority="49"/>
+    <w:lsdException w:name="Grid Table 5 Dark Accent 4" w:uiPriority="50"/>
+    <w:lsdException w:name="Grid Table 6 Colorful Accent 4" w:uiPriority="51"/>
+    <w:lsdException w:name="Grid Table 7 Colorful Accent 4" w:uiPriority="52"/>
+    <w:lsdException w:name="Grid Table 1 Light Accent 5" w:uiPriority="46"/>
+    <w:lsdException w:name="Grid Table 2 Accent 5" w:uiPriority="47"/>
+    <w:lsdException w:name="Grid Table 3 Accent 5" w:uiPriority="48"/>
+    <w:lsdException w:name="Grid Table 4 Accent 5" w:uiPriority="49"/>
+    <w:lsdException w:name="Grid Table 5 Dark Accent 5" w:uiPriority="50"/>
+    <w:lsdException w:name="Grid Table 6 Colorful Accent 5" w:uiPriority="51"/>
+    <w:lsdException w:name="Grid Table 7 Colorful Accent 5" w:uiPriority="52"/>
+    <w:lsdException w:name="Grid Table 1 Light Accent 6" w:uiPriority="46"/>
+    <w:lsdException w:name="Grid Table 2 Accent 6" w:uiPriority="47"/>
+    <w:lsdException w:name="Grid Table 3 Accent 6" w:uiPriority="48"/>
+    <w:lsdException w:name="Grid Table 4 Accent 6" w:uiPriority="49"/>
+    <w:lsdException w:name="Grid Table 5 Dark Accent 6" w:uiPriority="50"/>
+    <w:lsdException w:name="Grid Table 6 Colorful Accent 6" w:uiPriority="51"/>
+    <w:lsdException w:name="Grid Table 7 Colorful Accent 6" w:uiPriority="52"/>
+    <w:lsdException w:name="List Table 1 Light" w:uiPriority="46"/>
+    <w:lsdException w:name="List Table 2" w:uiPriority="47"/>
+    <w:lsdException w:name="List Table 3" w:uiPriority="48"/>
+    <w:lsdException w:name="List Table 4" w:uiPriority="49"/>
+    <w:lsdException w:name="List Table 5 Dark" w:uiPriority="50"/>
+    <w:lsdException w:name="List Table 6 Colorful" w:uiPriority="51"/>
+    <w:lsdException w:name="List Table 7 Colorful" w:uiPriority="52"/>
+    <w:lsdException w:name="List Table 1 Light Accent 1" w:uiPriority="46"/>
+    <w:lsdException w:name="List Table 2 Accent 1" w:uiPriority="47"/>
+    <w:lsdException w:name="List Table 3 Accent 1" w:uiPriority="48"/>
+    <w:lsdException w:name="List Table 4 Accent 1" w:uiPriority="49"/>
+    <w:lsdException w:name="List Table 5 Dark Accent 1" w:uiPriority="50"/>
+    <w:lsdException w:name="List Table 6 Colorful Accent 1" w:uiPriority="51"/>
+    <w:lsdException w:name="List Table 7 Colorful Accent 1" w:uiPriority="52"/>
+    <w:lsdException w:name="List Table 1 Light Accent 2" w:uiPriority="46"/>
+    <w:lsdException w:name="List Table 2 Accent 2" w:uiPriority="47"/>
+    <w:lsdException w:name="List Table 3 Accent 2" w:uiPriority="48"/>
+    <w:lsdException w:name="List Table 4 Accent 2" w:uiPriority="49"/>
+    <w:lsdException w:name="List Table 5 Dark Accent 2" w:uiPriority="50"/>
+    <w:lsdException w:name="List Table 6 Colorful Accent 2" w:uiPriority="51"/>
+    <w:lsdException w:name="List Table 7 Colorful Accent 2" w:uiPriority="52"/>
+    <w:lsdException w:name="List Table 1 Light Accent 3" w:uiPriority="46"/>
+    <w:lsdException w:name="List Table 2 Accent 3" w:uiPriority="47"/>
+    <w:lsdException w:name="List Table 3 Accent 3" w:uiPriority="48"/>
+    <w:lsdException w:name="List Table 4 Accent 3" w:uiPriority="49"/>
+    <w:lsdException w:name="List Table 5 Dark Accent 3" w:uiPriority="50"/>
+    <w:lsdException w:name="List Table 6 Colorful Accent 3" w:uiPriority="51"/>
+    <w:lsdException w:name="List Table 7 Colorful Accent 3" w:uiPriority="52"/>
+    <w:lsdException w:name="List Table 1 Light Accent 4" w:uiPriority="46"/>
+    <w:lsdException w:name="List Table 2 Accent 4" w:uiPriority="47"/>
+    <w:lsdException w:name="List Table 3 Accent 4" w:uiPriority="48"/>
+    <w:lsdException w:name="List Table 4 Accent 4" w:uiPriority="49"/>
+    <w:lsdException w:name="List Table 5 Dark Accent 4" w:uiPriority="50"/>
+    <w:lsdException w:name="List Table 6 Colorful Accent 4" w:uiPriority="51"/>
+    <w:lsdException w:name="List Table 7 Colorful Accent 4" w:uiPriority="52"/>
+    <w:lsdException w:name="List Table 1 Light Accent 5" w:uiPriority="46"/>
+    <w:lsdException w:name="List Table 2 Accent 5" w:uiPriority="47"/>
+    <w:lsdException w:name="List Table 3 Accent 5" w:uiPriority="48"/>
+    <w:lsdException w:name="List Table 4 Accent 5" w:uiPriority="49"/>
+    <w:lsdException w:name="List Table 5 Dark Accent 5" w:uiPriority="50"/>
+    <w:lsdException w:name="List Table 6 Colorful Accent 5" w:uiPriority="51"/>
+    <w:lsdException w:name="List Table 7 Colorful Accent 5" w:uiPriority="52"/>
+    <w:lsdException w:name="List Table 1 Light Accent 6" w:uiPriority="46"/>
+    <w:lsdException w:name="List Table 2 Accent 6" w:uiPriority="47"/>
+    <w:lsdException w:name="List Table 3 Accent 6" w:uiPriority="48"/>
+    <w:lsdException w:name="List Table 4 Accent 6" w:uiPriority="49"/>
+    <w:lsdException w:name="List Table 5 Dark Accent 6" w:uiPriority="50"/>
+    <w:lsdException w:name="List Table 6 Colorful Accent 6" w:uiPriority="51"/>
+    <w:lsdException w:name="List Table 7 Colorful Accent 6" w:uiPriority="52"/>
+    <w:lsdException w:name="Mention" w:semiHidden="1" w:unhideWhenUsed="1"/>
+    <w:lsdException w:name="Smart Hyperlink" w:semiHidden="1" w:unhideWhenUsed="1"/>
+    <w:lsdException w:name="Hashtag" w:semiHidden="1" w:unhideWhenUsed="1"/>
+    <w:lsdException w:name="Unresolved Mention" w:semiHidden="1" w:unhideWhenUsed="1"/>
+    <w:lsdException w:name="Smart Link" w:semiHidden="1" w:unhideWhenUsed="1"/>
+  </w:latentStyles>
+  <w:style w:type="paragraph" w:default="1" w:styleId="Normal">
+    <w:name w:val="Normal"/>
+    <w:qFormat/>
+  </w:style>
+  <w:style w:type="character" w:default="1" w:styleId="Fuentedeprrafopredeter">
+    <w:name w:val="Default Paragraph Font"/>
+    <w:uiPriority w:val="1"/>
+    <w:semiHidden/>
+    <w:unhideWhenUsed/>
+  </w:style>
+  <w:style w:type="table" w:default="1" w:styleId="Tablanormal">
+    <w:name w:val="Normal Table"/>
+    <w:uiPriority w:val="99"/>
+    <w:semiHidden/>
+    <w:unhideWhenUsed/>
+    <w:tblPr>
+      <w:tblInd w:w="0" w:type="dxa"/>
+      <w:tblCellMar>
+        <w:top w:w="0" w:type="dxa"/>
+        <w:left w:w="108" w:type="dxa"/>
+        <w:bottom w:w="0" w:type="dxa"/>
+        <w:right w:w="108" w:type="dxa"/>
+      </w:tblCellMar>
+    </w:tblPr>
+  </w:style>
+  <w:style w:type="numbering" w:default="1" w:styleId="Sinlista">
+    <w:name w:val="No List"/>
+    <w:uiPriority w:val="99"/>
+    <w:semiHidden/>
+    <w:unhideWhenUsed/>
+  </w:style>
+  <w:style w:type="character" w:styleId="Textodelmarcadordeposicin">
+    <w:name w:val="Placeholder Text"/>
+    <w:basedOn w:val="Fuentedeprrafopredeter"/>
+    <w:uiPriority w:val="99"/>
+    <w:semiHidden/>
+    <w:rsid w:val="00E26E6F"/>
+    <w:rPr>
+      <w:color w:val="808080"/>
+    </w:rPr>
+  </w:style>
+  <w:style w:type="paragraph" w:customStyle="1" w:styleId="647B21D2F4F04370BDA888744DEEE4C8">
+    <w:name w:val="647B21D2F4F04370BDA888744DEEE4C8"/>
+    <w:rsid w:val="00E26E6F"/>
+  </w:style>
+  <w:style w:type="paragraph" w:customStyle="1" w:styleId="618468D8EBDC4FE5B479B6E42B426BBC">
+    <w:name w:val="618468D8EBDC4FE5B479B6E42B426BBC"/>
+    <w:rsid w:val="00E26E6F"/>
+  </w:style>
+  <w:style w:type="paragraph" w:customStyle="1" w:styleId="C9976E17021144B18D30F0DF24CA47EE">
+    <w:name w:val="C9976E17021144B18D30F0DF24CA47EE"/>
+    <w:rsid w:val="00E26E6F"/>
+  </w:style>
+  <w:style w:type="character" w:customStyle="1" w:styleId="Textodemarcadordeposicin">
+    <w:name w:val="Texto de marcador de posición"/>
+    <w:basedOn w:val="Fuentedeprrafopredeter"/>
+    <w:uiPriority w:val="99"/>
+    <w:semiHidden/>
+    <w:rsid w:val="00E26E6F"/>
+    <w:rPr>
+      <w:color w:val="808080"/>
+    </w:rPr>
+  </w:style>
+  <w:style w:type="paragraph" w:customStyle="1" w:styleId="44756FA8C13B43D48E944BA6DEA96503">
+    <w:name w:val="44756FA8C13B43D48E944BA6DEA96503"/>
+    <w:rsid w:val="00E26E6F"/>
+  </w:style>
+</w:styles>
+</file>
+
+<file path=word/glossary/webSettings.xml><?xml version="1.0" encoding="utf-8"?>
+<w:webSettings xmlns:mc="http://schemas.openxmlformats.org/markup-compatibility/2006" xmlns:r="http://schemas.openxmlformats.org/officeDocument/2006/relationships" xmlns:w="http://schemas.openxmlformats.org/wordprocessingml/2006/main" xmlns:w14="http://schemas.microsoft.com/office/word/2010/wordml" xmlns:w15="http://schemas.microsoft.com/office/word/2012/wordml" xmlns:w16cex="http://schemas.microsoft.com/office/word/2018/wordml/cex" xmlns:w16cid="http://schemas.microsoft.com/office/word/2016/wordml/cid" xmlns:w16="http://schemas.microsoft.com/office/word/2018/wordml" xmlns:w16se="http://schemas.microsoft.com/office/word/2015/wordml/symex" mc:Ignorable="w14 w15 w16se w16cid w16 w16cex">
+  <w:optimizeForBrowser/>
+  <w:allowPNG/>
+</w:webSettings>
 </file>
 
 <file path=word/theme/theme1.xml><?xml version="1.0" encoding="utf-8"?>
@@ -1719,4 +2972,23 @@
   <a:objectDefaults/>
   <a:extraClrSchemeLst/>
 </a:theme>
+</file>
+
+<file path=customXml/item1.xml><?xml version="1.0" encoding="utf-8"?>
+<CoverPageProperties xmlns="http://schemas.microsoft.com/office/2006/coverPageProps">
+  <PublishDate>2020-06-26T00:00:00</PublishDate>
+  <Abstract/>
+  <CompanyAddress/>
+  <CompanyPhone/>
+  <CompanyFax/>
+  <CompanyEmail/>
+</CoverPageProperties>
+</file>
+
+<file path=customXml/itemProps1.xml><?xml version="1.0" encoding="utf-8"?>
+<ds:datastoreItem xmlns:ds="http://schemas.openxmlformats.org/officeDocument/2006/customXml" ds:itemID="{55AF091B-3C7A-41E3-B477-F2FDAA23CFDA}">
+  <ds:schemaRefs>
+    <ds:schemaRef ds:uri="http://schemas.microsoft.com/office/2006/coverPageProps"/>
+  </ds:schemaRefs>
+</ds:datastoreItem>
 </file>
</xml_diff>